<commit_message>
updated documentation on inter-diver comparisons
</commit_message>
<xml_diff>
--- a/REA_CoralDemography/Notes_benthic REA_diver vs diver comparisons.docx
+++ b/REA_CoralDemography/Notes_benthic REA_diver vs diver comparisons.docx
@@ -66,7 +66,7 @@
           <w:sz w:val="24"/>
           <w:szCs w:val="24"/>
         </w:rPr>
-        <w:t>M. Ferguson 5/18</w:t>
+        <w:t>M. Ferguson 5/22</w:t>
       </w:r>
       <w:r>
         <w:rPr>
@@ -103,16 +103,577 @@
           <w:sz w:val="24"/>
           <w:szCs w:val="24"/>
         </w:rPr>
-        <w:t xml:space="preserve">Benthic REA inter-diver comparisons are based off of fish REA inter-diver </w:t>
-      </w:r>
-      <w:r>
-        <w:rPr>
-          <w:rFonts w:asciiTheme="majorHAnsi" w:hAnsiTheme="majorHAnsi" w:cs="Arial"/>
-          <w:color w:val="1A1A1A"/>
-          <w:sz w:val="24"/>
-          <w:szCs w:val="24"/>
-        </w:rPr>
-        <w:t>comparisons</w:t>
+        <w:t>Required data files:</w:t>
+      </w:r>
+    </w:p>
+    <w:p>
+      <w:pPr>
+        <w:pStyle w:val="ListParagraph"/>
+        <w:numPr>
+          <w:ilvl w:val="0"/>
+          <w:numId w:val="2"/>
+        </w:numPr>
+        <w:rPr>
+          <w:rFonts w:asciiTheme="majorHAnsi" w:hAnsiTheme="majorHAnsi" w:cs="Arial"/>
+          <w:color w:val="1A1A1A"/>
+          <w:sz w:val="24"/>
+          <w:szCs w:val="24"/>
+        </w:rPr>
+      </w:pPr>
+      <w:r>
+        <w:rPr>
+          <w:rFonts w:asciiTheme="majorHAnsi" w:hAnsiTheme="majorHAnsi" w:cs="Arial"/>
+          <w:color w:val="1A1A1A"/>
+          <w:sz w:val="24"/>
+          <w:szCs w:val="24"/>
+        </w:rPr>
+        <w:t>ALL_REA_ADULTCORAL_RAW.rdata</w:t>
+      </w:r>
+    </w:p>
+    <w:p>
+      <w:pPr>
+        <w:pStyle w:val="ListParagraph"/>
+        <w:numPr>
+          <w:ilvl w:val="0"/>
+          <w:numId w:val="2"/>
+        </w:numPr>
+        <w:rPr>
+          <w:rFonts w:asciiTheme="majorHAnsi" w:hAnsiTheme="majorHAnsi" w:cs="Arial"/>
+          <w:color w:val="1A1A1A"/>
+          <w:sz w:val="24"/>
+          <w:szCs w:val="24"/>
+        </w:rPr>
+      </w:pPr>
+      <w:r>
+        <w:rPr>
+          <w:rFonts w:asciiTheme="majorHAnsi" w:hAnsiTheme="majorHAnsi" w:cs="Arial"/>
+          <w:color w:val="1A1A1A"/>
+          <w:sz w:val="24"/>
+          <w:szCs w:val="24"/>
+        </w:rPr>
+        <w:t>ALL_REA_JUVCORAL_RAW.rdata</w:t>
+      </w:r>
+    </w:p>
+    <w:p>
+      <w:pPr>
+        <w:rPr>
+          <w:rFonts w:asciiTheme="majorHAnsi" w:hAnsiTheme="majorHAnsi" w:cs="Arial"/>
+          <w:color w:val="1A1A1A"/>
+          <w:sz w:val="24"/>
+          <w:szCs w:val="24"/>
+        </w:rPr>
+      </w:pPr>
+      <w:r>
+        <w:rPr>
+          <w:rFonts w:asciiTheme="majorHAnsi" w:hAnsiTheme="majorHAnsi" w:cs="Arial"/>
+          <w:color w:val="1A1A1A"/>
+          <w:sz w:val="24"/>
+          <w:szCs w:val="24"/>
+        </w:rPr>
+        <w:t>Required function files:</w:t>
+      </w:r>
+    </w:p>
+    <w:p>
+      <w:pPr>
+        <w:pStyle w:val="ListParagraph"/>
+        <w:numPr>
+          <w:ilvl w:val="0"/>
+          <w:numId w:val="2"/>
+        </w:numPr>
+        <w:rPr>
+          <w:rFonts w:asciiTheme="majorHAnsi" w:hAnsiTheme="majorHAnsi" w:cs="Arial"/>
+          <w:color w:val="1A1A1A"/>
+          <w:sz w:val="24"/>
+          <w:szCs w:val="24"/>
+        </w:rPr>
+      </w:pPr>
+      <w:r>
+        <w:rPr>
+          <w:rFonts w:asciiTheme="majorHAnsi" w:hAnsiTheme="majorHAnsi" w:cs="Arial"/>
+          <w:color w:val="1A1A1A"/>
+          <w:sz w:val="24"/>
+          <w:szCs w:val="24"/>
+        </w:rPr>
+        <w:t>Benthic_functions.R</w:t>
+      </w:r>
+    </w:p>
+    <w:p>
+      <w:pPr>
+        <w:pStyle w:val="ListParagraph"/>
+        <w:numPr>
+          <w:ilvl w:val="0"/>
+          <w:numId w:val="2"/>
+        </w:numPr>
+        <w:rPr>
+          <w:rFonts w:asciiTheme="majorHAnsi" w:hAnsiTheme="majorHAnsi" w:cs="Arial"/>
+          <w:color w:val="1A1A1A"/>
+          <w:sz w:val="24"/>
+          <w:szCs w:val="24"/>
+        </w:rPr>
+      </w:pPr>
+      <w:r>
+        <w:rPr>
+          <w:rFonts w:asciiTheme="majorHAnsi" w:hAnsiTheme="majorHAnsi" w:cs="Arial"/>
+          <w:color w:val="1A1A1A"/>
+          <w:sz w:val="24"/>
+          <w:szCs w:val="24"/>
+        </w:rPr>
+        <w:t>core_functions.R</w:t>
+      </w:r>
+    </w:p>
+    <w:p>
+      <w:pPr>
+        <w:rPr>
+          <w:rFonts w:asciiTheme="majorHAnsi" w:hAnsiTheme="majorHAnsi" w:cs="Arial"/>
+          <w:color w:val="1A1A1A"/>
+          <w:sz w:val="24"/>
+          <w:szCs w:val="24"/>
+        </w:rPr>
+      </w:pPr>
+      <w:r>
+        <w:rPr>
+          <w:rFonts w:asciiTheme="majorHAnsi" w:hAnsiTheme="majorHAnsi" w:cs="Arial"/>
+          <w:color w:val="1A1A1A"/>
+          <w:sz w:val="24"/>
+          <w:szCs w:val="24"/>
+        </w:rPr>
+        <w:t>Script file:</w:t>
+      </w:r>
+    </w:p>
+    <w:p>
+      <w:pPr>
+        <w:rPr>
+          <w:rFonts w:asciiTheme="majorHAnsi" w:hAnsiTheme="majorHAnsi" w:cs="Arial"/>
+          <w:color w:val="1A1A1A"/>
+          <w:sz w:val="24"/>
+          <w:szCs w:val="24"/>
+        </w:rPr>
+      </w:pPr>
+      <w:r>
+        <w:rPr>
+          <w:rFonts w:asciiTheme="majorHAnsi" w:hAnsiTheme="majorHAnsi" w:cs="Arial"/>
+          <w:color w:val="1A1A1A"/>
+          <w:sz w:val="24"/>
+          <w:szCs w:val="24"/>
+        </w:rPr>
+        <w:tab/>
+        <w:t xml:space="preserve">- </w:t>
+      </w:r>
+      <w:r>
+        <w:rPr>
+          <w:rFonts w:asciiTheme="majorHAnsi" w:hAnsiTheme="majorHAnsi" w:cs="Arial"/>
+          <w:color w:val="1A1A1A"/>
+          <w:sz w:val="24"/>
+          <w:szCs w:val="24"/>
+        </w:rPr>
+        <w:t>REA Benthic Diver Comparison.R</w:t>
+      </w:r>
+    </w:p>
+    <w:p>
+      <w:pPr>
+        <w:rPr>
+          <w:rFonts w:asciiTheme="majorHAnsi" w:hAnsiTheme="majorHAnsi" w:cs="Arial"/>
+          <w:color w:val="1A1A1A"/>
+          <w:sz w:val="24"/>
+          <w:szCs w:val="24"/>
+        </w:rPr>
+      </w:pPr>
+    </w:p>
+    <w:p>
+      <w:pPr>
+        <w:rPr>
+          <w:rFonts w:asciiTheme="majorHAnsi" w:hAnsiTheme="majorHAnsi" w:cs="Arial"/>
+          <w:color w:val="1A1A1A"/>
+          <w:sz w:val="24"/>
+          <w:szCs w:val="24"/>
+        </w:rPr>
+      </w:pPr>
+      <w:r>
+        <w:rPr>
+          <w:rFonts w:asciiTheme="majorHAnsi" w:hAnsiTheme="majorHAnsi" w:cs="Arial"/>
+          <w:color w:val="1A1A1A"/>
+          <w:sz w:val="24"/>
+          <w:szCs w:val="24"/>
+        </w:rPr>
+        <w:t>Currently, code is developed to conduct inter-diver comparisons for</w:t>
+      </w:r>
+      <w:r>
+        <w:rPr>
+          <w:rFonts w:asciiTheme="majorHAnsi" w:hAnsiTheme="majorHAnsi" w:cs="Arial"/>
+          <w:color w:val="1A1A1A"/>
+          <w:sz w:val="24"/>
+          <w:szCs w:val="24"/>
+        </w:rPr>
+        <w:t xml:space="preserve"> the following </w:t>
+      </w:r>
+      <w:r>
+        <w:rPr>
+          <w:rFonts w:asciiTheme="majorHAnsi" w:hAnsiTheme="majorHAnsi" w:cs="Arial"/>
+          <w:color w:val="1A1A1A"/>
+          <w:sz w:val="24"/>
+          <w:szCs w:val="24"/>
+        </w:rPr>
+        <w:t xml:space="preserve">benthic summary </w:t>
+      </w:r>
+      <w:r>
+        <w:rPr>
+          <w:rFonts w:asciiTheme="majorHAnsi" w:hAnsiTheme="majorHAnsi" w:cs="Arial"/>
+          <w:color w:val="1A1A1A"/>
+          <w:sz w:val="24"/>
+          <w:szCs w:val="24"/>
+        </w:rPr>
+        <w:t>metrics</w:t>
+      </w:r>
+      <w:r>
+        <w:rPr>
+          <w:rFonts w:asciiTheme="majorHAnsi" w:hAnsiTheme="majorHAnsi" w:cs="Arial"/>
+          <w:color w:val="1A1A1A"/>
+          <w:sz w:val="24"/>
+          <w:szCs w:val="24"/>
+        </w:rPr>
+        <w:t xml:space="preserve">: </w:t>
+      </w:r>
+    </w:p>
+    <w:p>
+      <w:pPr>
+        <w:rPr>
+          <w:rFonts w:asciiTheme="majorHAnsi" w:hAnsiTheme="majorHAnsi" w:cs="Arial"/>
+          <w:color w:val="1A1A1A"/>
+          <w:sz w:val="24"/>
+          <w:szCs w:val="24"/>
+        </w:rPr>
+      </w:pPr>
+      <w:r>
+        <w:rPr>
+          <w:rFonts w:asciiTheme="majorHAnsi" w:hAnsiTheme="majorHAnsi" w:cs="Arial"/>
+          <w:color w:val="1A1A1A"/>
+          <w:sz w:val="24"/>
+          <w:szCs w:val="24"/>
+        </w:rPr>
+        <w:tab/>
+      </w:r>
+    </w:p>
+    <w:p>
+      <w:pPr>
+        <w:rPr>
+          <w:rFonts w:asciiTheme="majorHAnsi" w:hAnsiTheme="majorHAnsi" w:cs="Arial"/>
+          <w:color w:val="1A1A1A"/>
+          <w:sz w:val="24"/>
+          <w:szCs w:val="24"/>
+        </w:rPr>
+      </w:pPr>
+      <w:r>
+        <w:rPr>
+          <w:rFonts w:asciiTheme="majorHAnsi" w:hAnsiTheme="majorHAnsi" w:cs="Arial"/>
+          <w:color w:val="1A1A1A"/>
+          <w:sz w:val="24"/>
+          <w:szCs w:val="24"/>
+        </w:rPr>
+        <w:tab/>
+      </w:r>
+      <w:r>
+        <w:rPr>
+          <w:rFonts w:asciiTheme="majorHAnsi" w:hAnsiTheme="majorHAnsi" w:cs="Arial"/>
+          <w:color w:val="1A1A1A"/>
+          <w:sz w:val="24"/>
+          <w:szCs w:val="24"/>
+        </w:rPr>
+        <w:t>1) C</w:t>
+      </w:r>
+      <w:r>
+        <w:rPr>
+          <w:rFonts w:asciiTheme="majorHAnsi" w:hAnsiTheme="majorHAnsi" w:cs="Arial"/>
+          <w:color w:val="1A1A1A"/>
+          <w:sz w:val="24"/>
+          <w:szCs w:val="24"/>
+        </w:rPr>
+        <w:t>oral c</w:t>
+      </w:r>
+      <w:r>
+        <w:rPr>
+          <w:rFonts w:asciiTheme="majorHAnsi" w:hAnsiTheme="majorHAnsi" w:cs="Arial"/>
+          <w:color w:val="1A1A1A"/>
+          <w:sz w:val="24"/>
+          <w:szCs w:val="24"/>
+        </w:rPr>
+        <w:t>olony density (adults and juvs)</w:t>
+      </w:r>
+      <w:r>
+        <w:rPr>
+          <w:rFonts w:asciiTheme="majorHAnsi" w:hAnsiTheme="majorHAnsi" w:cs="Arial"/>
+          <w:color w:val="1A1A1A"/>
+          <w:sz w:val="24"/>
+          <w:szCs w:val="24"/>
+        </w:rPr>
+        <w:t xml:space="preserve"> </w:t>
+      </w:r>
+    </w:p>
+    <w:p>
+      <w:pPr>
+        <w:rPr>
+          <w:rFonts w:asciiTheme="majorHAnsi" w:hAnsiTheme="majorHAnsi" w:cs="Arial"/>
+          <w:color w:val="1A1A1A"/>
+          <w:sz w:val="24"/>
+          <w:szCs w:val="24"/>
+        </w:rPr>
+      </w:pPr>
+      <w:r>
+        <w:rPr>
+          <w:rFonts w:asciiTheme="majorHAnsi" w:hAnsiTheme="majorHAnsi" w:cs="Arial"/>
+          <w:color w:val="1A1A1A"/>
+          <w:sz w:val="24"/>
+          <w:szCs w:val="24"/>
+        </w:rPr>
+        <w:tab/>
+      </w:r>
+      <w:r>
+        <w:rPr>
+          <w:rFonts w:asciiTheme="majorHAnsi" w:hAnsiTheme="majorHAnsi" w:cs="Arial"/>
+          <w:color w:val="1A1A1A"/>
+          <w:sz w:val="24"/>
+          <w:szCs w:val="24"/>
+        </w:rPr>
+        <w:t>2) C</w:t>
+      </w:r>
+      <w:r>
+        <w:rPr>
+          <w:rFonts w:asciiTheme="majorHAnsi" w:hAnsiTheme="majorHAnsi" w:cs="Arial"/>
+          <w:color w:val="1A1A1A"/>
+          <w:sz w:val="24"/>
+          <w:szCs w:val="24"/>
+        </w:rPr>
+        <w:t>oral</w:t>
+      </w:r>
+      <w:r>
+        <w:rPr>
+          <w:rFonts w:asciiTheme="majorHAnsi" w:hAnsiTheme="majorHAnsi" w:cs="Arial"/>
+          <w:color w:val="1A1A1A"/>
+          <w:sz w:val="24"/>
+          <w:szCs w:val="24"/>
+        </w:rPr>
+        <w:t xml:space="preserve"> colony size (adults and juvs)</w:t>
+      </w:r>
+    </w:p>
+    <w:p>
+      <w:pPr>
+        <w:rPr>
+          <w:rFonts w:asciiTheme="majorHAnsi" w:hAnsiTheme="majorHAnsi" w:cs="Arial"/>
+          <w:color w:val="1A1A1A"/>
+          <w:sz w:val="24"/>
+          <w:szCs w:val="24"/>
+        </w:rPr>
+      </w:pPr>
+      <w:r>
+        <w:rPr>
+          <w:rFonts w:asciiTheme="majorHAnsi" w:hAnsiTheme="majorHAnsi" w:cs="Arial"/>
+          <w:color w:val="1A1A1A"/>
+          <w:sz w:val="24"/>
+          <w:szCs w:val="24"/>
+        </w:rPr>
+        <w:tab/>
+      </w:r>
+      <w:r>
+        <w:rPr>
+          <w:rFonts w:asciiTheme="majorHAnsi" w:hAnsiTheme="majorHAnsi" w:cs="Arial"/>
+          <w:color w:val="1A1A1A"/>
+          <w:sz w:val="24"/>
+          <w:szCs w:val="24"/>
+        </w:rPr>
+        <w:t>3) % old dead</w:t>
+      </w:r>
+    </w:p>
+    <w:p>
+      <w:pPr>
+        <w:rPr>
+          <w:rFonts w:asciiTheme="majorHAnsi" w:hAnsiTheme="majorHAnsi" w:cs="Arial"/>
+          <w:color w:val="1A1A1A"/>
+          <w:sz w:val="24"/>
+          <w:szCs w:val="24"/>
+        </w:rPr>
+      </w:pPr>
+      <w:r>
+        <w:rPr>
+          <w:rFonts w:asciiTheme="majorHAnsi" w:hAnsiTheme="majorHAnsi" w:cs="Arial"/>
+          <w:color w:val="1A1A1A"/>
+          <w:sz w:val="24"/>
+          <w:szCs w:val="24"/>
+        </w:rPr>
+        <w:tab/>
+        <w:t>4) % recen</w:t>
+      </w:r>
+      <w:r>
+        <w:rPr>
+          <w:rFonts w:asciiTheme="majorHAnsi" w:hAnsiTheme="majorHAnsi" w:cs="Arial"/>
+          <w:color w:val="1A1A1A"/>
+          <w:sz w:val="24"/>
+          <w:szCs w:val="24"/>
+        </w:rPr>
+        <w:t>t dead</w:t>
+      </w:r>
+    </w:p>
+    <w:p>
+      <w:pPr>
+        <w:rPr>
+          <w:rFonts w:asciiTheme="majorHAnsi" w:hAnsiTheme="majorHAnsi" w:cs="Arial"/>
+          <w:color w:val="1A1A1A"/>
+          <w:sz w:val="24"/>
+          <w:szCs w:val="24"/>
+        </w:rPr>
+      </w:pPr>
+      <w:r>
+        <w:rPr>
+          <w:rFonts w:asciiTheme="majorHAnsi" w:hAnsiTheme="majorHAnsi" w:cs="Arial"/>
+          <w:color w:val="1A1A1A"/>
+          <w:sz w:val="24"/>
+          <w:szCs w:val="24"/>
+        </w:rPr>
+        <w:tab/>
+        <w:t>5) Bleaching prevalence</w:t>
+      </w:r>
+    </w:p>
+    <w:p>
+      <w:pPr>
+        <w:rPr>
+          <w:rFonts w:asciiTheme="majorHAnsi" w:hAnsiTheme="majorHAnsi" w:cs="Arial"/>
+          <w:color w:val="1A1A1A"/>
+          <w:sz w:val="24"/>
+          <w:szCs w:val="24"/>
+        </w:rPr>
+      </w:pPr>
+      <w:r>
+        <w:rPr>
+          <w:rFonts w:asciiTheme="majorHAnsi" w:hAnsiTheme="majorHAnsi" w:cs="Arial"/>
+          <w:color w:val="1A1A1A"/>
+          <w:sz w:val="24"/>
+          <w:szCs w:val="24"/>
+        </w:rPr>
+        <w:tab/>
+        <w:t>6) Total disease prevalence</w:t>
+      </w:r>
+    </w:p>
+    <w:p>
+      <w:pPr>
+        <w:rPr>
+          <w:rFonts w:asciiTheme="majorHAnsi" w:hAnsiTheme="majorHAnsi" w:cs="Arial"/>
+          <w:color w:val="1A1A1A"/>
+          <w:sz w:val="24"/>
+          <w:szCs w:val="24"/>
+        </w:rPr>
+      </w:pPr>
+      <w:r>
+        <w:rPr>
+          <w:rFonts w:asciiTheme="majorHAnsi" w:hAnsiTheme="majorHAnsi" w:cs="Arial"/>
+          <w:color w:val="1A1A1A"/>
+          <w:sz w:val="24"/>
+          <w:szCs w:val="24"/>
+        </w:rPr>
+        <w:tab/>
+        <w:t>7) Acute disease prevalence</w:t>
+      </w:r>
+    </w:p>
+    <w:p>
+      <w:pPr>
+        <w:rPr>
+          <w:rFonts w:asciiTheme="majorHAnsi" w:hAnsiTheme="majorHAnsi" w:cs="Arial"/>
+          <w:color w:val="1A1A1A"/>
+          <w:sz w:val="24"/>
+          <w:szCs w:val="24"/>
+        </w:rPr>
+      </w:pPr>
+      <w:r>
+        <w:rPr>
+          <w:rFonts w:asciiTheme="majorHAnsi" w:hAnsiTheme="majorHAnsi" w:cs="Arial"/>
+          <w:color w:val="1A1A1A"/>
+          <w:sz w:val="24"/>
+          <w:szCs w:val="24"/>
+        </w:rPr>
+        <w:tab/>
+        <w:t>8) Chronic disease prevalence</w:t>
+      </w:r>
+    </w:p>
+    <w:p>
+      <w:pPr>
+        <w:rPr>
+          <w:rFonts w:asciiTheme="majorHAnsi" w:hAnsiTheme="majorHAnsi" w:cs="Arial"/>
+          <w:color w:val="1A1A1A"/>
+          <w:sz w:val="24"/>
+          <w:szCs w:val="24"/>
+        </w:rPr>
+      </w:pPr>
+      <w:r>
+        <w:rPr>
+          <w:rFonts w:asciiTheme="majorHAnsi" w:hAnsiTheme="majorHAnsi" w:cs="Arial"/>
+          <w:color w:val="1A1A1A"/>
+          <w:sz w:val="24"/>
+          <w:szCs w:val="24"/>
+        </w:rPr>
+        <w:tab/>
+        <w:t>9) COTS prevalence</w:t>
+      </w:r>
+    </w:p>
+    <w:p>
+      <w:pPr>
+        <w:rPr>
+          <w:rFonts w:asciiTheme="majorHAnsi" w:hAnsiTheme="majorHAnsi" w:cs="Arial"/>
+          <w:color w:val="1A1A1A"/>
+          <w:sz w:val="24"/>
+          <w:szCs w:val="24"/>
+        </w:rPr>
+      </w:pPr>
+    </w:p>
+    <w:p>
+      <w:pPr>
+        <w:rPr>
+          <w:rFonts w:asciiTheme="majorHAnsi" w:hAnsiTheme="majorHAnsi" w:cs="Arial"/>
+          <w:color w:val="1A1A1A"/>
+          <w:sz w:val="24"/>
+          <w:szCs w:val="24"/>
+        </w:rPr>
+      </w:pPr>
+      <w:r>
+        <w:rPr>
+          <w:rFonts w:asciiTheme="majorHAnsi" w:hAnsiTheme="majorHAnsi" w:cs="Arial"/>
+          <w:color w:val="1A1A1A"/>
+          <w:sz w:val="24"/>
+          <w:szCs w:val="24"/>
+        </w:rPr>
+        <w:t>Metrics are generated at the segment-level</w:t>
+      </w:r>
+      <w:r>
+        <w:rPr>
+          <w:rFonts w:asciiTheme="majorHAnsi" w:hAnsiTheme="majorHAnsi" w:cs="Arial"/>
+          <w:color w:val="1A1A1A"/>
+          <w:sz w:val="24"/>
+          <w:szCs w:val="24"/>
+        </w:rPr>
+        <w:t xml:space="preserve"> (base level) in order to make comparisons between divers </w:t>
+      </w:r>
+      <w:r>
+        <w:rPr>
+          <w:rFonts w:asciiTheme="majorHAnsi" w:hAnsiTheme="majorHAnsi" w:cs="Arial"/>
+          <w:color w:val="1A1A1A"/>
+          <w:sz w:val="24"/>
+          <w:szCs w:val="24"/>
+        </w:rPr>
+        <w:t>within a</w:t>
+      </w:r>
+      <w:r>
+        <w:rPr>
+          <w:rFonts w:asciiTheme="majorHAnsi" w:hAnsiTheme="majorHAnsi" w:cs="Arial"/>
+          <w:color w:val="1A1A1A"/>
+          <w:sz w:val="24"/>
+          <w:szCs w:val="24"/>
+        </w:rPr>
+        <w:t xml:space="preserve"> site</w:t>
+      </w:r>
+      <w:r>
+        <w:rPr>
+          <w:rFonts w:asciiTheme="majorHAnsi" w:hAnsiTheme="majorHAnsi" w:cs="Arial"/>
+          <w:color w:val="1A1A1A"/>
+          <w:sz w:val="24"/>
+          <w:szCs w:val="24"/>
+        </w:rPr>
+        <w:t xml:space="preserve"> (it’s best to do diver comparisons within a site, not between sites)</w:t>
       </w:r>
       <w:r>
         <w:rPr>
@@ -130,65 +691,714 @@
           <w:sz w:val="24"/>
           <w:szCs w:val="24"/>
         </w:rPr>
-        <w:t xml:space="preserve">Currently, code is developed to conduct inter-diver comparisons for: 1) coral colony density (adults and </w:t>
-      </w:r>
-      <w:proofErr w:type="spellStart"/>
-      <w:r>
-        <w:rPr>
-          <w:rFonts w:asciiTheme="majorHAnsi" w:hAnsiTheme="majorHAnsi" w:cs="Arial"/>
-          <w:color w:val="1A1A1A"/>
-          <w:sz w:val="24"/>
-          <w:szCs w:val="24"/>
-        </w:rPr>
-        <w:t>juvs</w:t>
-      </w:r>
-      <w:proofErr w:type="spellEnd"/>
-      <w:r>
-        <w:rPr>
-          <w:rFonts w:asciiTheme="majorHAnsi" w:hAnsiTheme="majorHAnsi" w:cs="Arial"/>
-          <w:color w:val="1A1A1A"/>
-          <w:sz w:val="24"/>
-          <w:szCs w:val="24"/>
-        </w:rPr>
-        <w:t xml:space="preserve">), 2) coral colony size (adults and </w:t>
-      </w:r>
-      <w:proofErr w:type="spellStart"/>
-      <w:r>
-        <w:rPr>
-          <w:rFonts w:asciiTheme="majorHAnsi" w:hAnsiTheme="majorHAnsi" w:cs="Arial"/>
-          <w:color w:val="1A1A1A"/>
-          <w:sz w:val="24"/>
-          <w:szCs w:val="24"/>
-        </w:rPr>
-        <w:t>juvs</w:t>
-      </w:r>
-      <w:proofErr w:type="spellEnd"/>
-      <w:r>
-        <w:rPr>
-          <w:rFonts w:asciiTheme="majorHAnsi" w:hAnsiTheme="majorHAnsi" w:cs="Arial"/>
-          <w:color w:val="1A1A1A"/>
-          <w:sz w:val="24"/>
-          <w:szCs w:val="24"/>
-        </w:rPr>
-        <w:t xml:space="preserve">), 3) % old dead (adults), </w:t>
-      </w:r>
-      <w:r>
-        <w:rPr>
-          <w:rFonts w:asciiTheme="majorHAnsi" w:hAnsiTheme="majorHAnsi" w:cs="Arial"/>
-          <w:color w:val="1A1A1A"/>
-          <w:sz w:val="24"/>
-          <w:szCs w:val="24"/>
-        </w:rPr>
-        <w:t xml:space="preserve">and </w:t>
-      </w:r>
-      <w:r>
-        <w:rPr>
-          <w:rFonts w:asciiTheme="majorHAnsi" w:hAnsiTheme="majorHAnsi" w:cs="Arial"/>
-          <w:color w:val="1A1A1A"/>
-          <w:sz w:val="24"/>
-          <w:szCs w:val="24"/>
-        </w:rPr>
-        <w:t>4) % recent dead (adults). The code deve</w:t>
+        <w:t>The default pooling field for me</w:t>
+      </w:r>
+      <w:r>
+        <w:rPr>
+          <w:rFonts w:asciiTheme="majorHAnsi" w:hAnsiTheme="majorHAnsi" w:cs="Arial"/>
+          <w:color w:val="1A1A1A"/>
+          <w:sz w:val="24"/>
+          <w:szCs w:val="24"/>
+        </w:rPr>
+        <w:t>trics generated is at the Genus-</w:t>
+      </w:r>
+      <w:r>
+        <w:rPr>
+          <w:rFonts w:asciiTheme="majorHAnsi" w:hAnsiTheme="majorHAnsi" w:cs="Arial"/>
+          <w:color w:val="1A1A1A"/>
+          <w:sz w:val="24"/>
+          <w:szCs w:val="24"/>
+        </w:rPr>
+        <w:t>level (however, this can be changed to the desired pooling field</w:t>
+      </w:r>
+      <w:r>
+        <w:rPr>
+          <w:rFonts w:asciiTheme="majorHAnsi" w:hAnsiTheme="majorHAnsi" w:cs="Arial"/>
+          <w:color w:val="1A1A1A"/>
+          <w:sz w:val="24"/>
+          <w:szCs w:val="24"/>
+        </w:rPr>
+        <w:t>, e.g. species-level</w:t>
+      </w:r>
+      <w:r>
+        <w:rPr>
+          <w:rFonts w:asciiTheme="majorHAnsi" w:hAnsiTheme="majorHAnsi" w:cs="Arial"/>
+          <w:color w:val="1A1A1A"/>
+          <w:sz w:val="24"/>
+          <w:szCs w:val="24"/>
+        </w:rPr>
+        <w:t xml:space="preserve">). </w:t>
+      </w:r>
+      <w:r>
+        <w:rPr>
+          <w:rFonts w:asciiTheme="majorHAnsi" w:hAnsiTheme="majorHAnsi" w:cs="Arial"/>
+          <w:color w:val="1A1A1A"/>
+          <w:sz w:val="24"/>
+          <w:szCs w:val="24"/>
+        </w:rPr>
+        <w:t xml:space="preserve">Note that each function generates metrics for total scleractinians (SSSS). </w:t>
+      </w:r>
+      <w:r>
+        <w:rPr>
+          <w:rFonts w:asciiTheme="majorHAnsi" w:hAnsiTheme="majorHAnsi" w:cs="Arial"/>
+          <w:color w:val="1A1A1A"/>
+          <w:sz w:val="24"/>
+          <w:szCs w:val="24"/>
+        </w:rPr>
+        <w:t>T</w:t>
+      </w:r>
+      <w:r>
+        <w:rPr>
+          <w:rFonts w:asciiTheme="majorHAnsi" w:hAnsiTheme="majorHAnsi" w:cs="Arial"/>
+          <w:color w:val="1A1A1A"/>
+          <w:sz w:val="24"/>
+          <w:szCs w:val="24"/>
+        </w:rPr>
+        <w:t>he ‘diver vs diver’ function</w:t>
+      </w:r>
+      <w:r>
+        <w:rPr>
+          <w:rFonts w:asciiTheme="majorHAnsi" w:hAnsiTheme="majorHAnsi" w:cs="Arial"/>
+          <w:color w:val="1A1A1A"/>
+          <w:sz w:val="24"/>
+          <w:szCs w:val="24"/>
+        </w:rPr>
+        <w:t xml:space="preserve"> and code is currently designed to use metrics gen</w:t>
+      </w:r>
+      <w:r>
+        <w:rPr>
+          <w:rFonts w:asciiTheme="majorHAnsi" w:hAnsiTheme="majorHAnsi" w:cs="Arial"/>
+          <w:color w:val="1A1A1A"/>
+          <w:sz w:val="24"/>
+          <w:szCs w:val="24"/>
+        </w:rPr>
+        <w:t>erated for total scleractinians, however, a</w:t>
+      </w:r>
+      <w:r>
+        <w:rPr>
+          <w:rFonts w:asciiTheme="majorHAnsi" w:hAnsiTheme="majorHAnsi" w:cs="Arial"/>
+          <w:color w:val="1A1A1A"/>
+          <w:sz w:val="24"/>
+          <w:szCs w:val="24"/>
+        </w:rPr>
+        <w:t>dditional size comparisons between divers can be made for a given species and/or morphology of interest (</w:t>
+      </w:r>
+      <w:r>
+        <w:rPr>
+          <w:rFonts w:asciiTheme="majorHAnsi" w:hAnsiTheme="majorHAnsi" w:cs="Arial"/>
+          <w:color w:val="1A1A1A"/>
+          <w:sz w:val="24"/>
+          <w:szCs w:val="24"/>
+        </w:rPr>
+        <w:t xml:space="preserve">see code </w:t>
+      </w:r>
+      <w:r>
+        <w:rPr>
+          <w:rFonts w:asciiTheme="majorHAnsi" w:hAnsiTheme="majorHAnsi" w:cs="Arial"/>
+          <w:color w:val="1A1A1A"/>
+          <w:sz w:val="24"/>
+          <w:szCs w:val="24"/>
+        </w:rPr>
+        <w:t xml:space="preserve">at </w:t>
+      </w:r>
+      <w:r>
+        <w:rPr>
+          <w:rFonts w:asciiTheme="majorHAnsi" w:hAnsiTheme="majorHAnsi" w:cs="Arial"/>
+          <w:color w:val="1A1A1A"/>
+          <w:sz w:val="24"/>
+          <w:szCs w:val="24"/>
+        </w:rPr>
+        <w:t xml:space="preserve">the </w:t>
+      </w:r>
+      <w:r>
+        <w:rPr>
+          <w:rFonts w:asciiTheme="majorHAnsi" w:hAnsiTheme="majorHAnsi" w:cs="Arial"/>
+          <w:color w:val="1A1A1A"/>
+          <w:sz w:val="24"/>
+          <w:szCs w:val="24"/>
+        </w:rPr>
+        <w:t xml:space="preserve">end of </w:t>
+      </w:r>
+      <w:r>
+        <w:rPr>
+          <w:rFonts w:asciiTheme="majorHAnsi" w:hAnsiTheme="majorHAnsi" w:cs="Arial"/>
+          <w:color w:val="1A1A1A"/>
+          <w:sz w:val="24"/>
+          <w:szCs w:val="24"/>
+        </w:rPr>
+        <w:t>‘</w:t>
+      </w:r>
+      <w:r>
+        <w:rPr>
+          <w:rFonts w:asciiTheme="majorHAnsi" w:hAnsiTheme="majorHAnsi" w:cs="Arial"/>
+          <w:color w:val="1A1A1A"/>
+          <w:sz w:val="24"/>
+          <w:szCs w:val="24"/>
+        </w:rPr>
+        <w:t>REA Benthic Diver Comparison.R</w:t>
+      </w:r>
+      <w:r>
+        <w:rPr>
+          <w:rFonts w:asciiTheme="majorHAnsi" w:hAnsiTheme="majorHAnsi" w:cs="Arial"/>
+          <w:color w:val="1A1A1A"/>
+          <w:sz w:val="24"/>
+          <w:szCs w:val="24"/>
+        </w:rPr>
+        <w:t xml:space="preserve">’ </w:t>
+      </w:r>
+      <w:r>
+        <w:rPr>
+          <w:rFonts w:asciiTheme="majorHAnsi" w:hAnsiTheme="majorHAnsi" w:cs="Arial"/>
+          <w:color w:val="1A1A1A"/>
+          <w:sz w:val="24"/>
+          <w:szCs w:val="24"/>
+        </w:rPr>
+        <w:t>script).</w:t>
+      </w:r>
+      <w:r>
+        <w:rPr>
+          <w:rFonts w:asciiTheme="majorHAnsi" w:hAnsiTheme="majorHAnsi" w:cs="Arial"/>
+          <w:color w:val="1A1A1A"/>
+          <w:sz w:val="24"/>
+          <w:szCs w:val="24"/>
+        </w:rPr>
+        <w:t xml:space="preserve"> The ‘diver vs diver’ function generates/saves one .png file, displaying a plot for each benthic summary metric.</w:t>
+      </w:r>
+    </w:p>
+    <w:p>
+      <w:pPr>
+        <w:rPr>
+          <w:rFonts w:asciiTheme="majorHAnsi" w:hAnsiTheme="majorHAnsi" w:cs="Arial"/>
+          <w:color w:val="1A1A1A"/>
+          <w:sz w:val="24"/>
+          <w:szCs w:val="24"/>
+        </w:rPr>
+      </w:pPr>
+      <w:r>
+        <w:rPr>
+          <w:rFonts w:asciiTheme="majorHAnsi" w:hAnsiTheme="majorHAnsi" w:cs="Arial"/>
+          <w:color w:val="1A1A1A"/>
+          <w:sz w:val="24"/>
+          <w:szCs w:val="24"/>
+        </w:rPr>
+        <w:t xml:space="preserve">Note that for each plot, the x-axis limits are set by the data provided for each plot. Consequently, if there are very large outliers present, this may yield large x-axis limits, which may make it difficult to visualize differences between divers. For better visualization for a given plot, </w:t>
+      </w:r>
+      <w:r>
+        <w:rPr>
+          <w:rFonts w:asciiTheme="majorHAnsi" w:hAnsiTheme="majorHAnsi" w:cs="Arial"/>
+          <w:color w:val="1A1A1A"/>
+          <w:sz w:val="24"/>
+          <w:szCs w:val="24"/>
+        </w:rPr>
+        <w:t xml:space="preserve">add ‘x_range’ within the function argument list to manipulate the x-axis limits to the desired limit range (e.g.  </w:t>
+      </w:r>
+      <w:r>
+        <w:rPr>
+          <w:rFonts w:asciiTheme="majorHAnsi" w:hAnsiTheme="majorHAnsi" w:cs="Arial"/>
+          <w:color w:val="1A1A1A"/>
+          <w:sz w:val="24"/>
+          <w:szCs w:val="24"/>
+        </w:rPr>
+        <w:t>divervsdiver</w:t>
+      </w:r>
+      <w:r>
+        <w:rPr>
+          <w:rFonts w:asciiTheme="majorHAnsi" w:hAnsiTheme="majorHAnsi" w:cs="Arial"/>
+          <w:color w:val="1A1A1A"/>
+          <w:sz w:val="24"/>
+          <w:szCs w:val="24"/>
+        </w:rPr>
+        <w:t xml:space="preserve"> </w:t>
+      </w:r>
+      <w:r>
+        <w:rPr>
+          <w:rFonts w:asciiTheme="majorHAnsi" w:hAnsiTheme="majorHAnsi" w:cs="Arial"/>
+          <w:color w:val="1A1A1A"/>
+          <w:sz w:val="24"/>
+          <w:szCs w:val="24"/>
+        </w:rPr>
+        <w:t>&lt;-</w:t>
+      </w:r>
+      <w:r>
+        <w:rPr>
+          <w:rFonts w:asciiTheme="majorHAnsi" w:hAnsiTheme="majorHAnsi" w:cs="Arial"/>
+          <w:color w:val="1A1A1A"/>
+          <w:sz w:val="24"/>
+          <w:szCs w:val="24"/>
+        </w:rPr>
+        <w:t xml:space="preserve"> </w:t>
+      </w:r>
+      <w:r>
+        <w:rPr>
+          <w:rFonts w:asciiTheme="majorHAnsi" w:hAnsiTheme="majorHAnsi" w:cs="Arial"/>
+          <w:color w:val="1A1A1A"/>
+          <w:sz w:val="24"/>
+          <w:szCs w:val="24"/>
+        </w:rPr>
+        <w:t>function(data, date1, date2, date3, x_range)</w:t>
+      </w:r>
+      <w:r>
+        <w:rPr>
+          <w:rFonts w:asciiTheme="majorHAnsi" w:hAnsiTheme="majorHAnsi" w:cs="Arial"/>
+          <w:color w:val="1A1A1A"/>
+          <w:sz w:val="24"/>
+          <w:szCs w:val="24"/>
+        </w:rPr>
+        <w:t xml:space="preserve">. </w:t>
+      </w:r>
+    </w:p>
+    <w:p>
+      <w:pPr>
+        <w:rPr>
+          <w:rFonts w:asciiTheme="majorHAnsi" w:hAnsiTheme="majorHAnsi" w:cs="Arial"/>
+          <w:color w:val="1A1A1A"/>
+          <w:sz w:val="24"/>
+          <w:szCs w:val="24"/>
+        </w:rPr>
+      </w:pPr>
+    </w:p>
+    <w:p>
+      <w:pPr>
+        <w:rPr>
+          <w:rFonts w:asciiTheme="majorHAnsi" w:hAnsiTheme="majorHAnsi" w:cs="Arial"/>
+          <w:i/>
+          <w:color w:val="1A1A1A"/>
+          <w:sz w:val="24"/>
+          <w:szCs w:val="24"/>
+        </w:rPr>
+      </w:pPr>
+      <w:r>
+        <w:rPr>
+          <w:rFonts w:asciiTheme="majorHAnsi" w:hAnsiTheme="majorHAnsi" w:cs="Arial"/>
+          <w:i/>
+          <w:color w:val="1A1A1A"/>
+          <w:sz w:val="24"/>
+          <w:szCs w:val="24"/>
+        </w:rPr>
+        <w:t>S</w:t>
+      </w:r>
+      <w:r>
+        <w:rPr>
+          <w:rFonts w:asciiTheme="majorHAnsi" w:hAnsiTheme="majorHAnsi" w:cs="Arial"/>
+          <w:i/>
+          <w:color w:val="1A1A1A"/>
+          <w:sz w:val="24"/>
+          <w:szCs w:val="24"/>
+        </w:rPr>
+        <w:t>ummary</w:t>
+      </w:r>
+      <w:r>
+        <w:rPr>
+          <w:rFonts w:asciiTheme="majorHAnsi" w:hAnsiTheme="majorHAnsi" w:cs="Arial"/>
+          <w:i/>
+          <w:color w:val="1A1A1A"/>
+          <w:sz w:val="24"/>
+          <w:szCs w:val="24"/>
+        </w:rPr>
+        <w:t xml:space="preserve"> of inter-diver comparisons</w:t>
+      </w:r>
+    </w:p>
+    <w:p>
+      <w:pPr>
+        <w:rPr>
+          <w:rFonts w:asciiTheme="majorHAnsi" w:hAnsiTheme="majorHAnsi" w:cs="Arial"/>
+          <w:color w:val="1A1A1A"/>
+          <w:sz w:val="24"/>
+          <w:szCs w:val="24"/>
+        </w:rPr>
+      </w:pPr>
+      <w:r>
+        <w:rPr>
+          <w:rFonts w:asciiTheme="majorHAnsi" w:hAnsiTheme="majorHAnsi" w:cs="Arial"/>
+          <w:color w:val="1A1A1A"/>
+          <w:sz w:val="24"/>
+          <w:szCs w:val="24"/>
+        </w:rPr>
+        <w:t xml:space="preserve">Benthic REA inter-diver comparisons are based off of fish REA inter-diver comparisons. </w:t>
+      </w:r>
+      <w:r>
+        <w:rPr>
+          <w:rFonts w:asciiTheme="majorHAnsi" w:hAnsiTheme="majorHAnsi" w:cs="Arial"/>
+          <w:color w:val="1A1A1A"/>
+          <w:sz w:val="24"/>
+          <w:szCs w:val="24"/>
+        </w:rPr>
+        <w:t>D</w:t>
+      </w:r>
+      <w:r>
+        <w:rPr>
+          <w:rFonts w:asciiTheme="majorHAnsi" w:hAnsiTheme="majorHAnsi" w:cs="Arial"/>
+          <w:color w:val="1A1A1A"/>
+          <w:sz w:val="24"/>
+          <w:szCs w:val="24"/>
+        </w:rPr>
+        <w:t>ive team</w:t>
+      </w:r>
+      <w:r>
+        <w:rPr>
+          <w:rFonts w:asciiTheme="majorHAnsi" w:hAnsiTheme="majorHAnsi" w:cs="Arial"/>
+          <w:color w:val="1A1A1A"/>
+          <w:sz w:val="24"/>
+          <w:szCs w:val="24"/>
+        </w:rPr>
+        <w:t>s</w:t>
+      </w:r>
+      <w:r>
+        <w:rPr>
+          <w:rFonts w:asciiTheme="majorHAnsi" w:hAnsiTheme="majorHAnsi" w:cs="Arial"/>
+          <w:color w:val="1A1A1A"/>
+          <w:sz w:val="24"/>
+          <w:szCs w:val="24"/>
+        </w:rPr>
+        <w:t xml:space="preserve"> </w:t>
+      </w:r>
+      <w:r>
+        <w:rPr>
+          <w:rFonts w:asciiTheme="majorHAnsi" w:hAnsiTheme="majorHAnsi" w:cs="Arial"/>
+          <w:color w:val="1A1A1A"/>
+          <w:sz w:val="24"/>
+          <w:szCs w:val="24"/>
+        </w:rPr>
+        <w:t xml:space="preserve">can dive together for several days but it is good practice to </w:t>
+      </w:r>
+      <w:r>
+        <w:rPr>
+          <w:rFonts w:asciiTheme="majorHAnsi" w:hAnsiTheme="majorHAnsi" w:cs="Arial"/>
+          <w:color w:val="1A1A1A"/>
+          <w:sz w:val="24"/>
+          <w:szCs w:val="24"/>
+        </w:rPr>
+        <w:t xml:space="preserve">switch dive teams during </w:t>
+      </w:r>
+      <w:r>
+        <w:rPr>
+          <w:rFonts w:asciiTheme="majorHAnsi" w:hAnsiTheme="majorHAnsi" w:cs="Arial"/>
+          <w:color w:val="1A1A1A"/>
+          <w:sz w:val="24"/>
+          <w:szCs w:val="24"/>
+        </w:rPr>
+        <w:lastRenderedPageBreak/>
+        <w:t xml:space="preserve">each leg for variability. When generating comparisons, </w:t>
+      </w:r>
+      <w:r>
+        <w:rPr>
+          <w:rFonts w:asciiTheme="majorHAnsi" w:hAnsiTheme="majorHAnsi" w:cs="Arial"/>
+          <w:color w:val="1A1A1A"/>
+          <w:sz w:val="24"/>
+          <w:szCs w:val="24"/>
+        </w:rPr>
+        <w:t>it’s</w:t>
+      </w:r>
+      <w:r>
+        <w:rPr>
+          <w:rFonts w:asciiTheme="majorHAnsi" w:hAnsiTheme="majorHAnsi" w:cs="Arial"/>
+          <w:color w:val="1A1A1A"/>
+          <w:sz w:val="24"/>
+          <w:szCs w:val="24"/>
+        </w:rPr>
+        <w:t xml:space="preserve"> better to have a higher sample size (~8-10 sites per team = </w:t>
+      </w:r>
+      <w:r>
+        <w:rPr>
+          <w:rFonts w:asciiTheme="majorHAnsi" w:hAnsiTheme="majorHAnsi" w:cs="Arial"/>
+          <w:color w:val="1A1A1A"/>
+          <w:sz w:val="24"/>
+          <w:szCs w:val="24"/>
+        </w:rPr>
+        <w:t xml:space="preserve"> </w:t>
+      </w:r>
+      <w:r>
+        <w:rPr>
+          <w:rFonts w:asciiTheme="majorHAnsi" w:hAnsiTheme="majorHAnsi" w:cs="Arial"/>
+          <w:color w:val="1A1A1A"/>
+          <w:sz w:val="24"/>
+          <w:szCs w:val="24"/>
+        </w:rPr>
+        <w:t>~ 2-3</w:t>
+      </w:r>
+      <w:r>
+        <w:rPr>
+          <w:rFonts w:asciiTheme="majorHAnsi" w:hAnsiTheme="majorHAnsi" w:cs="Arial"/>
+          <w:color w:val="1A1A1A"/>
+          <w:sz w:val="24"/>
+          <w:szCs w:val="24"/>
+        </w:rPr>
+        <w:t xml:space="preserve"> day period) in order to generate </w:t>
+      </w:r>
+      <w:r>
+        <w:rPr>
+          <w:rFonts w:asciiTheme="majorHAnsi" w:hAnsiTheme="majorHAnsi" w:cs="Arial"/>
+          <w:color w:val="1A1A1A"/>
+          <w:sz w:val="24"/>
+          <w:szCs w:val="24"/>
+        </w:rPr>
+        <w:t>more robust</w:t>
+      </w:r>
+      <w:r>
+        <w:rPr>
+          <w:rFonts w:asciiTheme="majorHAnsi" w:hAnsiTheme="majorHAnsi" w:cs="Arial"/>
+          <w:color w:val="1A1A1A"/>
+          <w:sz w:val="24"/>
+          <w:szCs w:val="24"/>
+        </w:rPr>
+        <w:t xml:space="preserve"> comparisons.</w:t>
+      </w:r>
+    </w:p>
+    <w:p>
+      <w:pPr>
+        <w:rPr>
+          <w:rFonts w:asciiTheme="majorHAnsi" w:hAnsiTheme="majorHAnsi" w:cs="Arial"/>
+          <w:color w:val="1A1A1A"/>
+          <w:sz w:val="24"/>
+          <w:szCs w:val="24"/>
+        </w:rPr>
+      </w:pPr>
+      <w:r>
+        <w:rPr>
+          <w:rFonts w:asciiTheme="majorHAnsi" w:hAnsiTheme="majorHAnsi" w:cs="Arial"/>
+          <w:color w:val="1A1A1A"/>
+          <w:sz w:val="24"/>
+          <w:szCs w:val="24"/>
+        </w:rPr>
+        <w:t>The following are assumptions made</w:t>
+      </w:r>
+      <w:r>
+        <w:rPr>
+          <w:rFonts w:asciiTheme="majorHAnsi" w:hAnsiTheme="majorHAnsi" w:cs="Arial"/>
+          <w:color w:val="1A1A1A"/>
+          <w:sz w:val="24"/>
+          <w:szCs w:val="24"/>
+        </w:rPr>
+        <w:t xml:space="preserve"> when </w:t>
+      </w:r>
+      <w:r>
+        <w:rPr>
+          <w:rFonts w:asciiTheme="majorHAnsi" w:hAnsiTheme="majorHAnsi" w:cs="Arial"/>
+          <w:color w:val="1A1A1A"/>
+          <w:sz w:val="24"/>
+          <w:szCs w:val="24"/>
+        </w:rPr>
+        <w:t>generating</w:t>
+      </w:r>
+      <w:r>
+        <w:rPr>
+          <w:rFonts w:asciiTheme="majorHAnsi" w:hAnsiTheme="majorHAnsi" w:cs="Arial"/>
+          <w:color w:val="1A1A1A"/>
+          <w:sz w:val="24"/>
+          <w:szCs w:val="24"/>
+        </w:rPr>
+        <w:t xml:space="preserve"> comparisons</w:t>
+      </w:r>
+      <w:r>
+        <w:rPr>
+          <w:rFonts w:asciiTheme="majorHAnsi" w:hAnsiTheme="majorHAnsi" w:cs="Arial"/>
+          <w:color w:val="1A1A1A"/>
+          <w:sz w:val="24"/>
+          <w:szCs w:val="24"/>
+        </w:rPr>
+        <w:t>:</w:t>
+      </w:r>
+    </w:p>
+    <w:p>
+      <w:pPr>
+        <w:pStyle w:val="ListParagraph"/>
+        <w:numPr>
+          <w:ilvl w:val="0"/>
+          <w:numId w:val="2"/>
+        </w:numPr>
+        <w:rPr>
+          <w:rFonts w:asciiTheme="majorHAnsi" w:hAnsiTheme="majorHAnsi" w:cs="Arial"/>
+          <w:color w:val="1A1A1A"/>
+          <w:sz w:val="24"/>
+          <w:szCs w:val="24"/>
+        </w:rPr>
+      </w:pPr>
+      <w:r>
+        <w:rPr>
+          <w:rFonts w:asciiTheme="majorHAnsi" w:hAnsiTheme="majorHAnsi" w:cs="Arial"/>
+          <w:color w:val="1A1A1A"/>
+          <w:sz w:val="24"/>
+          <w:szCs w:val="24"/>
+        </w:rPr>
+        <w:t>Diver estimates should be fairly similar at a site (</w:t>
+      </w:r>
+      <w:r>
+        <w:rPr>
+          <w:rFonts w:asciiTheme="majorHAnsi" w:hAnsiTheme="majorHAnsi" w:cs="Arial"/>
+          <w:color w:val="1A1A1A"/>
+          <w:sz w:val="24"/>
+          <w:szCs w:val="24"/>
+        </w:rPr>
+        <w:t>i.e.</w:t>
+      </w:r>
+      <w:r>
+        <w:rPr>
+          <w:rFonts w:asciiTheme="majorHAnsi" w:hAnsiTheme="majorHAnsi" w:cs="Arial"/>
+          <w:color w:val="1A1A1A"/>
+          <w:sz w:val="24"/>
+          <w:szCs w:val="24"/>
+        </w:rPr>
+        <w:t xml:space="preserve"> - segments within a site</w:t>
+      </w:r>
+      <w:r>
+        <w:rPr>
+          <w:rFonts w:asciiTheme="majorHAnsi" w:hAnsiTheme="majorHAnsi" w:cs="Arial"/>
+          <w:color w:val="1A1A1A"/>
+          <w:sz w:val="24"/>
+          <w:szCs w:val="24"/>
+        </w:rPr>
+        <w:t xml:space="preserve"> vary some but</w:t>
+      </w:r>
+      <w:r>
+        <w:rPr>
+          <w:rFonts w:asciiTheme="majorHAnsi" w:hAnsiTheme="majorHAnsi" w:cs="Arial"/>
+          <w:color w:val="1A1A1A"/>
+          <w:sz w:val="24"/>
+          <w:szCs w:val="24"/>
+        </w:rPr>
+        <w:t xml:space="preserve"> don’t vary drastically)</w:t>
+      </w:r>
+    </w:p>
+    <w:p>
+      <w:pPr>
+        <w:pStyle w:val="ListParagraph"/>
+        <w:numPr>
+          <w:ilvl w:val="0"/>
+          <w:numId w:val="2"/>
+        </w:numPr>
+        <w:rPr>
+          <w:rFonts w:asciiTheme="majorHAnsi" w:hAnsiTheme="majorHAnsi" w:cs="Arial"/>
+          <w:color w:val="1A1A1A"/>
+          <w:sz w:val="24"/>
+          <w:szCs w:val="24"/>
+        </w:rPr>
+      </w:pPr>
+      <w:r>
+        <w:rPr>
+          <w:rFonts w:asciiTheme="majorHAnsi" w:hAnsiTheme="majorHAnsi" w:cs="Arial"/>
+          <w:color w:val="1A1A1A"/>
+          <w:sz w:val="24"/>
+          <w:szCs w:val="24"/>
+        </w:rPr>
+        <w:t>O</w:t>
+      </w:r>
+      <w:r>
+        <w:rPr>
+          <w:rFonts w:asciiTheme="majorHAnsi" w:hAnsiTheme="majorHAnsi" w:cs="Arial"/>
+          <w:color w:val="1A1A1A"/>
+          <w:sz w:val="24"/>
+          <w:szCs w:val="24"/>
+        </w:rPr>
+        <w:t>n average</w:t>
+      </w:r>
+      <w:r>
+        <w:rPr>
+          <w:rFonts w:asciiTheme="majorHAnsi" w:hAnsiTheme="majorHAnsi" w:cs="Arial"/>
+          <w:color w:val="1A1A1A"/>
+          <w:sz w:val="24"/>
+          <w:szCs w:val="24"/>
+        </w:rPr>
+        <w:t>,</w:t>
+      </w:r>
+      <w:r>
+        <w:rPr>
+          <w:rFonts w:asciiTheme="majorHAnsi" w:hAnsiTheme="majorHAnsi" w:cs="Arial"/>
+          <w:color w:val="1A1A1A"/>
+          <w:sz w:val="24"/>
+          <w:szCs w:val="24"/>
+        </w:rPr>
+        <w:t xml:space="preserve"> </w:t>
+      </w:r>
+      <w:r>
+        <w:rPr>
+          <w:rFonts w:asciiTheme="majorHAnsi" w:hAnsiTheme="majorHAnsi" w:cs="Arial"/>
+          <w:color w:val="1A1A1A"/>
+          <w:sz w:val="24"/>
+          <w:szCs w:val="24"/>
+        </w:rPr>
+        <w:t>a diver’s estimates</w:t>
+      </w:r>
+      <w:r>
+        <w:rPr>
+          <w:rFonts w:asciiTheme="majorHAnsi" w:hAnsiTheme="majorHAnsi" w:cs="Arial"/>
+          <w:color w:val="1A1A1A"/>
+          <w:sz w:val="24"/>
+          <w:szCs w:val="24"/>
+        </w:rPr>
+        <w:t xml:space="preserve"> should be higher than their buddy</w:t>
+      </w:r>
+      <w:r>
+        <w:rPr>
+          <w:rFonts w:asciiTheme="majorHAnsi" w:hAnsiTheme="majorHAnsi" w:cs="Arial"/>
+          <w:color w:val="1A1A1A"/>
+          <w:sz w:val="24"/>
+          <w:szCs w:val="24"/>
+        </w:rPr>
+        <w:t>(ies)</w:t>
+      </w:r>
+      <w:r>
+        <w:rPr>
+          <w:rFonts w:asciiTheme="majorHAnsi" w:hAnsiTheme="majorHAnsi" w:cs="Arial"/>
+          <w:color w:val="1A1A1A"/>
+          <w:sz w:val="24"/>
+          <w:szCs w:val="24"/>
+        </w:rPr>
+        <w:t xml:space="preserve"> about half the tim</w:t>
+      </w:r>
+      <w:r>
+        <w:rPr>
+          <w:rFonts w:asciiTheme="majorHAnsi" w:hAnsiTheme="majorHAnsi" w:cs="Arial"/>
+          <w:color w:val="1A1A1A"/>
+          <w:sz w:val="24"/>
+          <w:szCs w:val="24"/>
+        </w:rPr>
+        <w:t>e and lower about half the time</w:t>
+      </w:r>
+    </w:p>
+    <w:p>
+      <w:pPr>
+        <w:rPr>
+          <w:rFonts w:asciiTheme="majorHAnsi" w:hAnsiTheme="majorHAnsi" w:cs="Arial"/>
+          <w:color w:val="1A1A1A"/>
+          <w:sz w:val="24"/>
+          <w:szCs w:val="24"/>
+        </w:rPr>
+      </w:pPr>
+      <w:r>
+        <w:rPr>
+          <w:rFonts w:asciiTheme="majorHAnsi" w:hAnsiTheme="majorHAnsi" w:cs="Arial"/>
+          <w:color w:val="1A1A1A"/>
+          <w:sz w:val="24"/>
+          <w:szCs w:val="24"/>
+        </w:rPr>
+        <w:t>Inter-diver comparisons are made using box</w:t>
+      </w:r>
+      <w:r>
+        <w:rPr>
+          <w:rFonts w:asciiTheme="majorHAnsi" w:hAnsiTheme="majorHAnsi" w:cs="Arial"/>
+          <w:color w:val="1A1A1A"/>
+          <w:sz w:val="24"/>
+          <w:szCs w:val="24"/>
+        </w:rPr>
+        <w:t>plots</w:t>
+      </w:r>
+      <w:r>
+        <w:rPr>
+          <w:rFonts w:asciiTheme="majorHAnsi" w:hAnsiTheme="majorHAnsi" w:cs="Arial"/>
+          <w:color w:val="1A1A1A"/>
+          <w:sz w:val="24"/>
+          <w:szCs w:val="24"/>
+        </w:rPr>
+        <w:t>, which</w:t>
+      </w:r>
+      <w:r>
+        <w:rPr>
+          <w:rFonts w:asciiTheme="majorHAnsi" w:hAnsiTheme="majorHAnsi" w:cs="Arial"/>
+          <w:color w:val="1A1A1A"/>
+          <w:sz w:val="24"/>
+          <w:szCs w:val="24"/>
+        </w:rPr>
+        <w:t xml:space="preserve"> a</w:t>
       </w:r>
       <w:bookmarkStart w:id="0" w:name="_GoBack"/>
       <w:bookmarkEnd w:id="0"/>
@@ -199,160 +1409,252 @@
           <w:sz w:val="24"/>
           <w:szCs w:val="24"/>
         </w:rPr>
-        <w:t>loped for benthic REA inter-diver comparisons</w:t>
-      </w:r>
-      <w:r>
-        <w:rPr>
-          <w:rFonts w:asciiTheme="majorHAnsi" w:hAnsiTheme="majorHAnsi" w:cs="Arial"/>
-          <w:color w:val="1A1A1A"/>
-          <w:sz w:val="24"/>
-          <w:szCs w:val="24"/>
-        </w:rPr>
-        <w:t xml:space="preserve"> is b</w:t>
-      </w:r>
-      <w:r>
-        <w:rPr>
-          <w:rFonts w:asciiTheme="majorHAnsi" w:hAnsiTheme="majorHAnsi" w:cs="Arial"/>
-          <w:color w:val="1A1A1A"/>
-          <w:sz w:val="24"/>
-          <w:szCs w:val="24"/>
-        </w:rPr>
-        <w:t>ased on comparisons between 2+</w:t>
-      </w:r>
-      <w:r>
-        <w:rPr>
-          <w:rFonts w:asciiTheme="majorHAnsi" w:hAnsiTheme="majorHAnsi" w:cs="Arial"/>
-          <w:color w:val="1A1A1A"/>
-          <w:sz w:val="24"/>
-          <w:szCs w:val="24"/>
-        </w:rPr>
-        <w:t xml:space="preserve"> divers </w:t>
-      </w:r>
-      <w:r>
-        <w:rPr>
-          <w:rFonts w:asciiTheme="majorHAnsi" w:hAnsiTheme="majorHAnsi" w:cs="Arial"/>
-          <w:color w:val="1A1A1A"/>
-          <w:sz w:val="24"/>
-          <w:szCs w:val="24"/>
-        </w:rPr>
-        <w:t>at a site</w:t>
-      </w:r>
-      <w:r>
-        <w:rPr>
-          <w:rFonts w:asciiTheme="majorHAnsi" w:hAnsiTheme="majorHAnsi" w:cs="Arial"/>
-          <w:color w:val="1A1A1A"/>
-          <w:sz w:val="24"/>
-          <w:szCs w:val="24"/>
-        </w:rPr>
-        <w:t xml:space="preserve"> (doing </w:t>
-      </w:r>
-      <w:r>
-        <w:rPr>
-          <w:rFonts w:asciiTheme="majorHAnsi" w:hAnsiTheme="majorHAnsi" w:cs="Arial"/>
-          <w:color w:val="1A1A1A"/>
-          <w:sz w:val="24"/>
-          <w:szCs w:val="24"/>
-        </w:rPr>
-        <w:t xml:space="preserve">different segments on 1+ transects at a site). Divers </w:t>
-      </w:r>
-      <w:r>
-        <w:rPr>
-          <w:rFonts w:asciiTheme="majorHAnsi" w:hAnsiTheme="majorHAnsi" w:cs="Arial"/>
-          <w:color w:val="1A1A1A"/>
-          <w:sz w:val="24"/>
-          <w:szCs w:val="24"/>
-        </w:rPr>
-        <w:t xml:space="preserve">are compared against each other </w:t>
-      </w:r>
-      <w:r>
-        <w:rPr>
-          <w:rFonts w:asciiTheme="majorHAnsi" w:hAnsiTheme="majorHAnsi" w:cs="Arial"/>
-          <w:color w:val="1A1A1A"/>
-          <w:sz w:val="24"/>
-          <w:szCs w:val="24"/>
-        </w:rPr>
-        <w:t>when surveying the same site(s) over a several days or a given period. The</w:t>
-      </w:r>
-      <w:r>
-        <w:rPr>
-          <w:rFonts w:asciiTheme="majorHAnsi" w:hAnsiTheme="majorHAnsi" w:cs="Arial"/>
-          <w:color w:val="1A1A1A"/>
-          <w:sz w:val="24"/>
-          <w:szCs w:val="24"/>
-        </w:rPr>
-        <w:t xml:space="preserve"> assumption is that </w:t>
-      </w:r>
-      <w:r>
-        <w:rPr>
-          <w:rFonts w:asciiTheme="majorHAnsi" w:hAnsiTheme="majorHAnsi" w:cs="Arial"/>
-          <w:color w:val="1A1A1A"/>
-          <w:sz w:val="24"/>
-          <w:szCs w:val="24"/>
-        </w:rPr>
-        <w:t>diver estimates</w:t>
-      </w:r>
-      <w:r>
-        <w:rPr>
-          <w:rFonts w:asciiTheme="majorHAnsi" w:hAnsiTheme="majorHAnsi" w:cs="Arial"/>
-          <w:color w:val="1A1A1A"/>
-          <w:sz w:val="24"/>
-          <w:szCs w:val="24"/>
-        </w:rPr>
-        <w:t xml:space="preserve"> should be fairly similar on same dive</w:t>
-      </w:r>
-      <w:r>
-        <w:rPr>
-          <w:rFonts w:asciiTheme="majorHAnsi" w:hAnsiTheme="majorHAnsi" w:cs="Arial"/>
-          <w:color w:val="1A1A1A"/>
-          <w:sz w:val="24"/>
-          <w:szCs w:val="24"/>
-        </w:rPr>
-        <w:t xml:space="preserve"> at a site (segments within a site don’t vary too much)</w:t>
-      </w:r>
-      <w:r>
-        <w:rPr>
-          <w:rFonts w:asciiTheme="majorHAnsi" w:hAnsiTheme="majorHAnsi" w:cs="Arial"/>
-          <w:color w:val="1A1A1A"/>
-          <w:sz w:val="24"/>
-          <w:szCs w:val="24"/>
-        </w:rPr>
-        <w:t xml:space="preserve">, and more importantly, that on average </w:t>
-      </w:r>
-      <w:r>
-        <w:rPr>
-          <w:rFonts w:asciiTheme="majorHAnsi" w:hAnsiTheme="majorHAnsi" w:cs="Arial"/>
-          <w:color w:val="1A1A1A"/>
-          <w:sz w:val="24"/>
-          <w:szCs w:val="24"/>
-        </w:rPr>
-        <w:t>a diver’s estimates</w:t>
-      </w:r>
-      <w:r>
-        <w:rPr>
-          <w:rFonts w:asciiTheme="majorHAnsi" w:hAnsiTheme="majorHAnsi" w:cs="Arial"/>
-          <w:color w:val="1A1A1A"/>
-          <w:sz w:val="24"/>
-          <w:szCs w:val="24"/>
-        </w:rPr>
-        <w:t xml:space="preserve"> should be higher than their buddy about half the tim</w:t>
-      </w:r>
-      <w:r>
-        <w:rPr>
-          <w:rFonts w:asciiTheme="majorHAnsi" w:hAnsiTheme="majorHAnsi" w:cs="Arial"/>
-          <w:color w:val="1A1A1A"/>
-          <w:sz w:val="24"/>
-          <w:szCs w:val="24"/>
-        </w:rPr>
-        <w:t xml:space="preserve">e and lower about half the time. For </w:t>
-      </w:r>
-      <w:r>
-        <w:rPr>
-          <w:rFonts w:asciiTheme="majorHAnsi" w:hAnsiTheme="majorHAnsi" w:cs="Arial"/>
-          <w:color w:val="1A1A1A"/>
-          <w:sz w:val="24"/>
-          <w:szCs w:val="24"/>
-        </w:rPr>
-        <w:t>each boxplot comparison</w:t>
+        <w:t>re useful for</w:t>
+      </w:r>
+      <w:r>
+        <w:rPr>
+          <w:rFonts w:asciiTheme="majorHAnsi" w:hAnsiTheme="majorHAnsi" w:cs="Arial"/>
+          <w:color w:val="1A1A1A"/>
+          <w:sz w:val="24"/>
+          <w:szCs w:val="24"/>
+        </w:rPr>
+        <w:t xml:space="preserve"> visually comparing the “centers</w:t>
+      </w:r>
+      <w:r>
+        <w:rPr>
+          <w:rFonts w:asciiTheme="majorHAnsi" w:hAnsiTheme="majorHAnsi" w:cs="Arial"/>
+          <w:color w:val="1A1A1A"/>
+          <w:sz w:val="24"/>
+          <w:szCs w:val="24"/>
+        </w:rPr>
+        <w:t xml:space="preserve">” and “spreads” of </w:t>
+      </w:r>
+      <w:r>
+        <w:rPr>
+          <w:rFonts w:asciiTheme="majorHAnsi" w:hAnsiTheme="majorHAnsi" w:cs="Arial"/>
+          <w:color w:val="1A1A1A"/>
+          <w:sz w:val="24"/>
+          <w:szCs w:val="24"/>
+        </w:rPr>
+        <w:t xml:space="preserve">data (here, benthic </w:t>
+      </w:r>
+      <w:r>
+        <w:rPr>
+          <w:rFonts w:asciiTheme="majorHAnsi" w:hAnsiTheme="majorHAnsi" w:cs="Arial"/>
+          <w:color w:val="1A1A1A"/>
+          <w:sz w:val="24"/>
+          <w:szCs w:val="24"/>
+        </w:rPr>
+        <w:t xml:space="preserve">summary </w:t>
+      </w:r>
+      <w:r>
+        <w:rPr>
+          <w:rFonts w:asciiTheme="majorHAnsi" w:hAnsiTheme="majorHAnsi" w:cs="Arial"/>
+          <w:color w:val="1A1A1A"/>
+          <w:sz w:val="24"/>
+          <w:szCs w:val="24"/>
+        </w:rPr>
+        <w:t xml:space="preserve">metrics between divers). </w:t>
+      </w:r>
+      <w:r>
+        <w:rPr>
+          <w:rFonts w:asciiTheme="majorHAnsi" w:hAnsiTheme="majorHAnsi" w:cs="Arial"/>
+          <w:color w:val="1A1A1A"/>
+          <w:sz w:val="24"/>
+          <w:szCs w:val="24"/>
+        </w:rPr>
+        <w:t xml:space="preserve">Quick summary of boxplots: </w:t>
+      </w:r>
+      <w:r>
+        <w:rPr>
+          <w:rFonts w:asciiTheme="majorHAnsi" w:hAnsiTheme="majorHAnsi" w:cs="Arial"/>
+          <w:color w:val="1A1A1A"/>
+          <w:sz w:val="24"/>
+          <w:szCs w:val="24"/>
+        </w:rPr>
+        <w:t>The line in the middle of the box is the median. The box itself represents the middle 50% of the data. The box edges are the 25th and 75th percentiles</w:t>
+      </w:r>
+      <w:r>
+        <w:rPr>
+          <w:rFonts w:asciiTheme="majorHAnsi" w:hAnsiTheme="majorHAnsi" w:cs="Arial"/>
+          <w:color w:val="1A1A1A"/>
+          <w:sz w:val="24"/>
+          <w:szCs w:val="24"/>
+        </w:rPr>
+        <w:t xml:space="preserve">. </w:t>
+      </w:r>
+      <w:r>
+        <w:rPr>
+          <w:rFonts w:asciiTheme="majorHAnsi" w:hAnsiTheme="majorHAnsi" w:cs="Arial"/>
+          <w:color w:val="1A1A1A"/>
+          <w:sz w:val="24"/>
+          <w:szCs w:val="24"/>
+        </w:rPr>
+        <w:t xml:space="preserve">The vertical </w:t>
+      </w:r>
+      <w:r>
+        <w:rPr>
+          <w:rFonts w:asciiTheme="majorHAnsi" w:hAnsiTheme="majorHAnsi" w:cs="Arial"/>
+          <w:color w:val="1A1A1A"/>
+          <w:sz w:val="24"/>
+          <w:szCs w:val="24"/>
+        </w:rPr>
+        <w:t>size of the boxes is</w:t>
+      </w:r>
+      <w:r>
+        <w:rPr>
+          <w:rFonts w:asciiTheme="majorHAnsi" w:hAnsiTheme="majorHAnsi" w:cs="Arial"/>
+          <w:color w:val="1A1A1A"/>
+          <w:sz w:val="24"/>
+          <w:szCs w:val="24"/>
+        </w:rPr>
+        <w:t xml:space="preserve"> the interquartile range, or IQR. They measure the spread of the data, </w:t>
+      </w:r>
+      <w:r>
+        <w:rPr>
+          <w:rFonts w:asciiTheme="majorHAnsi" w:hAnsiTheme="majorHAnsi" w:cs="Arial"/>
+          <w:color w:val="1A1A1A"/>
+          <w:sz w:val="24"/>
+          <w:szCs w:val="24"/>
+        </w:rPr>
+        <w:t>similar to</w:t>
+      </w:r>
+      <w:r>
+        <w:rPr>
+          <w:rFonts w:asciiTheme="majorHAnsi" w:hAnsiTheme="majorHAnsi" w:cs="Arial"/>
+          <w:color w:val="1A1A1A"/>
+          <w:sz w:val="24"/>
+          <w:szCs w:val="24"/>
+        </w:rPr>
+        <w:t xml:space="preserve"> standard deviation</w:t>
+      </w:r>
+      <w:r>
+        <w:rPr>
+          <w:rFonts w:asciiTheme="majorHAnsi" w:hAnsiTheme="majorHAnsi" w:cs="Arial"/>
+          <w:color w:val="1A1A1A"/>
+          <w:sz w:val="24"/>
+          <w:szCs w:val="24"/>
+        </w:rPr>
+        <w:t>. The whiskers</w:t>
+      </w:r>
+      <w:r>
+        <w:rPr>
+          <w:rFonts w:asciiTheme="majorHAnsi" w:hAnsiTheme="majorHAnsi" w:cs="Arial"/>
+          <w:color w:val="1A1A1A"/>
+          <w:sz w:val="24"/>
+          <w:szCs w:val="24"/>
+        </w:rPr>
+        <w:t xml:space="preserve"> represent the reasonable extremes of th</w:t>
+      </w:r>
+      <w:r>
+        <w:rPr>
+          <w:rFonts w:asciiTheme="majorHAnsi" w:hAnsiTheme="majorHAnsi" w:cs="Arial"/>
+          <w:color w:val="1A1A1A"/>
+          <w:sz w:val="24"/>
+          <w:szCs w:val="24"/>
+        </w:rPr>
+        <w:t>e data. T</w:t>
+      </w:r>
+      <w:r>
+        <w:rPr>
+          <w:rFonts w:asciiTheme="majorHAnsi" w:hAnsiTheme="majorHAnsi" w:cs="Arial"/>
+          <w:color w:val="1A1A1A"/>
+          <w:sz w:val="24"/>
+          <w:szCs w:val="24"/>
+        </w:rPr>
+        <w:t>hese are the minimum and maximum values that do not exceed a certain distance f</w:t>
+      </w:r>
+      <w:r>
+        <w:rPr>
+          <w:rFonts w:asciiTheme="majorHAnsi" w:hAnsiTheme="majorHAnsi" w:cs="Arial"/>
+          <w:color w:val="1A1A1A"/>
+          <w:sz w:val="24"/>
+          <w:szCs w:val="24"/>
+        </w:rPr>
+        <w:t>rom the middle 50% of the data (by default in R, the distance =</w:t>
+      </w:r>
+      <w:r>
+        <w:rPr>
+          <w:rFonts w:asciiTheme="majorHAnsi" w:hAnsiTheme="majorHAnsi" w:cs="Arial"/>
+          <w:color w:val="1A1A1A"/>
+          <w:sz w:val="24"/>
+          <w:szCs w:val="24"/>
+        </w:rPr>
+        <w:t xml:space="preserve"> 1.5×IQR</w:t>
+      </w:r>
+      <w:r>
+        <w:rPr>
+          <w:rFonts w:asciiTheme="majorHAnsi" w:hAnsiTheme="majorHAnsi" w:cs="Arial"/>
+          <w:color w:val="1A1A1A"/>
+          <w:sz w:val="24"/>
+          <w:szCs w:val="24"/>
+        </w:rPr>
+        <w:t>).</w:t>
+      </w:r>
+      <w:r>
+        <w:rPr>
+          <w:rFonts w:asciiTheme="majorHAnsi" w:hAnsiTheme="majorHAnsi" w:cs="Arial"/>
+          <w:color w:val="1A1A1A"/>
+          <w:sz w:val="24"/>
+          <w:szCs w:val="24"/>
+        </w:rPr>
+        <w:t xml:space="preserve"> Outliers are the black data points outside of the whiskers (note that there will inherently be outliers for each diver in each comparative plot). Red ‘jittered’ dots on each plot are the average estimate for each diver at a site.</w:t>
+      </w:r>
+    </w:p>
+    <w:p>
+      <w:pPr>
+        <w:rPr>
+          <w:rFonts w:asciiTheme="majorHAnsi" w:hAnsiTheme="majorHAnsi" w:cs="Arial"/>
+          <w:color w:val="1A1A1A"/>
+          <w:sz w:val="24"/>
+          <w:szCs w:val="24"/>
+        </w:rPr>
+      </w:pPr>
+    </w:p>
+    <w:p>
+      <w:pPr>
+        <w:rPr>
+          <w:rFonts w:asciiTheme="majorHAnsi" w:hAnsiTheme="majorHAnsi" w:cs="Arial"/>
+          <w:color w:val="1A1A1A"/>
+          <w:sz w:val="24"/>
+          <w:szCs w:val="24"/>
+        </w:rPr>
+      </w:pPr>
+      <w:r>
+        <w:rPr>
+          <w:rFonts w:asciiTheme="majorHAnsi" w:hAnsiTheme="majorHAnsi" w:cs="Arial"/>
+          <w:color w:val="1A1A1A"/>
+          <w:sz w:val="24"/>
+          <w:szCs w:val="24"/>
+        </w:rPr>
+        <w:t xml:space="preserve">For </w:t>
+      </w:r>
+      <w:r>
+        <w:rPr>
+          <w:rFonts w:asciiTheme="majorHAnsi" w:hAnsiTheme="majorHAnsi" w:cs="Arial"/>
+          <w:color w:val="1A1A1A"/>
+          <w:sz w:val="24"/>
+          <w:szCs w:val="24"/>
+        </w:rPr>
+        <w:t xml:space="preserve">each boxplot </w:t>
+      </w:r>
+      <w:r>
+        <w:rPr>
+          <w:rFonts w:asciiTheme="majorHAnsi" w:hAnsiTheme="majorHAnsi" w:cs="Arial"/>
+          <w:color w:val="1A1A1A"/>
+          <w:sz w:val="24"/>
+          <w:szCs w:val="24"/>
+        </w:rPr>
+        <w:t xml:space="preserve">inter-diver </w:t>
+      </w:r>
+      <w:r>
+        <w:rPr>
+          <w:rFonts w:asciiTheme="majorHAnsi" w:hAnsiTheme="majorHAnsi" w:cs="Arial"/>
+          <w:color w:val="1A1A1A"/>
+          <w:sz w:val="24"/>
+          <w:szCs w:val="24"/>
+        </w:rPr>
+        <w:t>comparison</w:t>
       </w:r>
       <w:r>
         <w:rPr>
@@ -388,42 +1690,552 @@
           <w:sz w:val="24"/>
           <w:szCs w:val="24"/>
         </w:rPr>
-        <w:t xml:space="preserve"> are centered on zero, and that they are not too widely spread.</w:t>
-      </w:r>
-      <w:r>
-        <w:rPr>
-          <w:rFonts w:asciiTheme="majorHAnsi" w:hAnsiTheme="majorHAnsi" w:cs="Arial"/>
-          <w:color w:val="1A1A1A"/>
-          <w:sz w:val="24"/>
-          <w:szCs w:val="24"/>
-        </w:rPr>
-        <w:t xml:space="preserve"> Note that there will inherently be outliers (black dots in boxplot) for each diver in each comparative plot. Red ‘jittered’ dots on each plot are the average estimate for each diver at a site.</w:t>
-      </w:r>
-    </w:p>
-    <w:p>
-      <w:pPr>
-        <w:rPr>
-          <w:rFonts w:asciiTheme="majorHAnsi" w:hAnsiTheme="majorHAnsi"/>
-          <w:sz w:val="24"/>
-          <w:szCs w:val="24"/>
-        </w:rPr>
-      </w:pPr>
-    </w:p>
-    <w:p>
-      <w:pPr>
-        <w:rPr>
-          <w:rFonts w:asciiTheme="majorHAnsi" w:hAnsiTheme="majorHAnsi"/>
-          <w:sz w:val="24"/>
-          <w:szCs w:val="24"/>
-        </w:rPr>
-      </w:pPr>
-      <w:r>
-        <w:rPr>
-          <w:rFonts w:asciiTheme="majorHAnsi" w:hAnsiTheme="majorHAnsi"/>
-          <w:sz w:val="24"/>
-          <w:szCs w:val="24"/>
-        </w:rPr>
-        <w:t xml:space="preserve">The ultimate idea of these inter-diver comparative plots is to visualize differences in estimates between divers. </w:t>
+        <w:t xml:space="preserve"> </w:t>
+      </w:r>
+      <w:r>
+        <w:rPr>
+          <w:rFonts w:asciiTheme="majorHAnsi" w:hAnsiTheme="majorHAnsi" w:cs="Arial"/>
+          <w:color w:val="1A1A1A"/>
+          <w:sz w:val="24"/>
+          <w:szCs w:val="24"/>
+        </w:rPr>
+        <w:t>are centered on zero, and that a diver’s estimates</w:t>
+      </w:r>
+      <w:r>
+        <w:rPr>
+          <w:rFonts w:asciiTheme="majorHAnsi" w:hAnsiTheme="majorHAnsi" w:cs="Arial"/>
+          <w:color w:val="1A1A1A"/>
+          <w:sz w:val="24"/>
+          <w:szCs w:val="24"/>
+        </w:rPr>
+        <w:t xml:space="preserve"> are not too widely spread.</w:t>
+      </w:r>
+      <w:r>
+        <w:rPr>
+          <w:rFonts w:asciiTheme="majorHAnsi" w:hAnsiTheme="majorHAnsi" w:cs="Arial"/>
+          <w:color w:val="1A1A1A"/>
+          <w:sz w:val="24"/>
+          <w:szCs w:val="24"/>
+        </w:rPr>
+        <w:t xml:space="preserve"> </w:t>
+      </w:r>
+    </w:p>
+    <w:p>
+      <w:pPr>
+        <w:rPr>
+          <w:rFonts w:asciiTheme="majorHAnsi" w:hAnsiTheme="majorHAnsi" w:cs="Arial"/>
+          <w:color w:val="1A1A1A"/>
+          <w:sz w:val="24"/>
+          <w:szCs w:val="24"/>
+        </w:rPr>
+      </w:pPr>
+    </w:p>
+    <w:p>
+      <w:pPr>
+        <w:rPr>
+          <w:rFonts w:asciiTheme="majorHAnsi" w:hAnsiTheme="majorHAnsi" w:cs="Arial"/>
+          <w:color w:val="1A1A1A"/>
+          <w:sz w:val="24"/>
+          <w:szCs w:val="24"/>
+        </w:rPr>
+      </w:pPr>
+      <w:r>
+        <w:rPr>
+          <w:rFonts w:asciiTheme="majorHAnsi" w:hAnsiTheme="majorHAnsi" w:cs="Arial"/>
+          <w:noProof/>
+          <w:color w:val="1A1A1A"/>
+          <w:sz w:val="24"/>
+          <w:szCs w:val="24"/>
+        </w:rPr>
+        <w:drawing>
+          <wp:inline distT="0" distB="0" distL="0" distR="0" wp14:anchorId="03348B51" wp14:editId="603B2249">
+            <wp:extent cx="3679616" cy="3962400"/>
+            <wp:effectExtent l="0" t="0" r="3810" b="0"/>
+            <wp:docPr id="3" name="Picture 3"/>
+            <wp:cNvGraphicFramePr>
+              <a:graphicFrameLocks xmlns:a="http://schemas.openxmlformats.org/drawingml/2006/main" noChangeAspect="1"/>
+            </wp:cNvGraphicFramePr>
+            <a:graphic xmlns:a="http://schemas.openxmlformats.org/drawingml/2006/main">
+              <a:graphicData uri="http://schemas.openxmlformats.org/drawingml/2006/picture">
+                <pic:pic xmlns:pic="http://schemas.openxmlformats.org/drawingml/2006/picture">
+                  <pic:nvPicPr>
+                    <pic:cNvPr id="0" name="divervsdiver_BLEprev_2015-03-27,28,29_anon.png"/>
+                    <pic:cNvPicPr/>
+                  </pic:nvPicPr>
+                  <pic:blipFill>
+                    <a:blip r:embed="rId6">
+                      <a:extLst>
+                        <a:ext uri="{28A0092B-C50C-407E-A947-70E740481C1C}">
+                          <a14:useLocalDpi xmlns:a14="http://schemas.microsoft.com/office/drawing/2010/main" val="0"/>
+                        </a:ext>
+                      </a:extLst>
+                    </a:blip>
+                    <a:stretch>
+                      <a:fillRect/>
+                    </a:stretch>
+                  </pic:blipFill>
+                  <pic:spPr>
+                    <a:xfrm>
+                      <a:off x="0" y="0"/>
+                      <a:ext cx="3680133" cy="3962956"/>
+                    </a:xfrm>
+                    <a:prstGeom prst="rect">
+                      <a:avLst/>
+                    </a:prstGeom>
+                  </pic:spPr>
+                </pic:pic>
+              </a:graphicData>
+            </a:graphic>
+          </wp:inline>
+        </w:drawing>
+      </w:r>
+    </w:p>
+    <w:p>
+      <w:pPr>
+        <w:rPr>
+          <w:rFonts w:asciiTheme="majorHAnsi" w:hAnsiTheme="majorHAnsi" w:cs="Arial"/>
+          <w:color w:val="1A1A1A"/>
+          <w:sz w:val="24"/>
+          <w:szCs w:val="24"/>
+        </w:rPr>
+      </w:pPr>
+      <w:r>
+        <w:rPr>
+          <w:rFonts w:asciiTheme="majorHAnsi" w:hAnsiTheme="majorHAnsi" w:cs="Arial"/>
+          <w:color w:val="1A1A1A"/>
+          <w:sz w:val="24"/>
+          <w:szCs w:val="24"/>
+        </w:rPr>
+        <w:t>In the example plot above for bleaching prevalence</w:t>
+      </w:r>
+      <w:r>
+        <w:rPr>
+          <w:rFonts w:asciiTheme="majorHAnsi" w:hAnsiTheme="majorHAnsi" w:cs="Arial"/>
+          <w:color w:val="1A1A1A"/>
+          <w:sz w:val="24"/>
+          <w:szCs w:val="24"/>
+        </w:rPr>
+        <w:t xml:space="preserve"> (estimates generated after 3 days of diving)</w:t>
+      </w:r>
+      <w:r>
+        <w:rPr>
+          <w:rFonts w:asciiTheme="majorHAnsi" w:hAnsiTheme="majorHAnsi" w:cs="Arial"/>
+          <w:color w:val="1A1A1A"/>
+          <w:sz w:val="24"/>
+          <w:szCs w:val="24"/>
+        </w:rPr>
+        <w:t xml:space="preserve">, we see that most divers’ estimates are closely centered around zero, except for diver </w:t>
+      </w:r>
+      <w:r>
+        <w:rPr>
+          <w:rFonts w:asciiTheme="majorHAnsi" w:hAnsiTheme="majorHAnsi" w:cs="Arial"/>
+          <w:color w:val="1A1A1A"/>
+          <w:sz w:val="24"/>
+          <w:szCs w:val="24"/>
+        </w:rPr>
+        <w:t>6</w:t>
+      </w:r>
+      <w:r>
+        <w:rPr>
+          <w:rFonts w:asciiTheme="majorHAnsi" w:hAnsiTheme="majorHAnsi" w:cs="Arial"/>
+          <w:color w:val="1A1A1A"/>
+          <w:sz w:val="24"/>
+          <w:szCs w:val="24"/>
+        </w:rPr>
+        <w:t xml:space="preserve">, whose estimates are much higher than the other divers. </w:t>
+      </w:r>
+      <w:r>
+        <w:rPr>
+          <w:rFonts w:asciiTheme="majorHAnsi" w:hAnsiTheme="majorHAnsi" w:cs="Arial"/>
+          <w:color w:val="1A1A1A"/>
+          <w:sz w:val="24"/>
+          <w:szCs w:val="24"/>
+        </w:rPr>
+        <w:t>Diver 6’s</w:t>
+      </w:r>
+      <w:r>
+        <w:rPr>
+          <w:rFonts w:asciiTheme="majorHAnsi" w:hAnsiTheme="majorHAnsi" w:cs="Arial"/>
+          <w:color w:val="1A1A1A"/>
+          <w:sz w:val="24"/>
+          <w:szCs w:val="24"/>
+        </w:rPr>
+        <w:t xml:space="preserve"> estimates are </w:t>
+      </w:r>
+      <w:r>
+        <w:rPr>
+          <w:rFonts w:asciiTheme="majorHAnsi" w:hAnsiTheme="majorHAnsi" w:cs="Arial"/>
+          <w:color w:val="1A1A1A"/>
+          <w:sz w:val="24"/>
+          <w:szCs w:val="24"/>
+        </w:rPr>
+        <w:t xml:space="preserve">also </w:t>
+      </w:r>
+      <w:r>
+        <w:rPr>
+          <w:rFonts w:asciiTheme="majorHAnsi" w:hAnsiTheme="majorHAnsi" w:cs="Arial"/>
+          <w:color w:val="1A1A1A"/>
+          <w:sz w:val="24"/>
+          <w:szCs w:val="24"/>
+        </w:rPr>
+        <w:t xml:space="preserve">more widely spread </w:t>
+      </w:r>
+      <w:r>
+        <w:rPr>
+          <w:rFonts w:asciiTheme="majorHAnsi" w:hAnsiTheme="majorHAnsi" w:cs="Arial"/>
+          <w:color w:val="1A1A1A"/>
+          <w:sz w:val="24"/>
+          <w:szCs w:val="24"/>
+        </w:rPr>
+        <w:t>than the other divers</w:t>
+      </w:r>
+      <w:r>
+        <w:rPr>
+          <w:rFonts w:asciiTheme="majorHAnsi" w:hAnsiTheme="majorHAnsi" w:cs="Arial"/>
+          <w:color w:val="1A1A1A"/>
+          <w:sz w:val="24"/>
+          <w:szCs w:val="24"/>
+        </w:rPr>
+        <w:t>.</w:t>
+      </w:r>
+      <w:r>
+        <w:rPr>
+          <w:rFonts w:asciiTheme="majorHAnsi" w:hAnsiTheme="majorHAnsi" w:cs="Arial"/>
+          <w:color w:val="1A1A1A"/>
+          <w:sz w:val="24"/>
+          <w:szCs w:val="24"/>
+        </w:rPr>
+        <w:t xml:space="preserve"> Diver </w:t>
+      </w:r>
+      <w:r>
+        <w:rPr>
+          <w:rFonts w:asciiTheme="majorHAnsi" w:hAnsiTheme="majorHAnsi" w:cs="Arial"/>
+          <w:color w:val="1A1A1A"/>
+          <w:sz w:val="24"/>
+          <w:szCs w:val="24"/>
+        </w:rPr>
+        <w:t>1</w:t>
+      </w:r>
+      <w:r>
+        <w:rPr>
+          <w:rFonts w:asciiTheme="majorHAnsi" w:hAnsiTheme="majorHAnsi" w:cs="Arial"/>
+          <w:color w:val="1A1A1A"/>
+          <w:sz w:val="24"/>
+          <w:szCs w:val="24"/>
+        </w:rPr>
+        <w:t xml:space="preserve"> and </w:t>
+      </w:r>
+      <w:r>
+        <w:rPr>
+          <w:rFonts w:asciiTheme="majorHAnsi" w:hAnsiTheme="majorHAnsi" w:cs="Arial"/>
+          <w:color w:val="1A1A1A"/>
+          <w:sz w:val="24"/>
+          <w:szCs w:val="24"/>
+        </w:rPr>
+        <w:t>4</w:t>
+      </w:r>
+      <w:r>
+        <w:rPr>
+          <w:rFonts w:asciiTheme="majorHAnsi" w:hAnsiTheme="majorHAnsi" w:cs="Arial"/>
+          <w:color w:val="1A1A1A"/>
+          <w:sz w:val="24"/>
+          <w:szCs w:val="24"/>
+        </w:rPr>
+        <w:t xml:space="preserve"> are also slightly lower than the other divers </w:t>
+      </w:r>
+      <w:r>
+        <w:rPr>
+          <w:rFonts w:asciiTheme="majorHAnsi" w:hAnsiTheme="majorHAnsi" w:cs="Arial"/>
+          <w:color w:val="1A1A1A"/>
+          <w:sz w:val="24"/>
+          <w:szCs w:val="24"/>
+        </w:rPr>
+        <w:t>but the</w:t>
+      </w:r>
+      <w:r>
+        <w:rPr>
+          <w:rFonts w:asciiTheme="majorHAnsi" w:hAnsiTheme="majorHAnsi" w:cs="Arial"/>
+          <w:color w:val="1A1A1A"/>
+          <w:sz w:val="24"/>
+          <w:szCs w:val="24"/>
+        </w:rPr>
+        <w:t xml:space="preserve"> estimates are not widely spread. From this plot, we would not conclude that estimates for Divers </w:t>
+      </w:r>
+      <w:r>
+        <w:rPr>
+          <w:rFonts w:asciiTheme="majorHAnsi" w:hAnsiTheme="majorHAnsi" w:cs="Arial"/>
+          <w:color w:val="1A1A1A"/>
+          <w:sz w:val="24"/>
+          <w:szCs w:val="24"/>
+        </w:rPr>
+        <w:t>1</w:t>
+      </w:r>
+      <w:r>
+        <w:rPr>
+          <w:rFonts w:asciiTheme="majorHAnsi" w:hAnsiTheme="majorHAnsi" w:cs="Arial"/>
+          <w:color w:val="1A1A1A"/>
+          <w:sz w:val="24"/>
+          <w:szCs w:val="24"/>
+        </w:rPr>
+        <w:t xml:space="preserve">, </w:t>
+      </w:r>
+      <w:r>
+        <w:rPr>
+          <w:rFonts w:asciiTheme="majorHAnsi" w:hAnsiTheme="majorHAnsi" w:cs="Arial"/>
+          <w:color w:val="1A1A1A"/>
+          <w:sz w:val="24"/>
+          <w:szCs w:val="24"/>
+        </w:rPr>
+        <w:t>4</w:t>
+      </w:r>
+      <w:r>
+        <w:rPr>
+          <w:rFonts w:asciiTheme="majorHAnsi" w:hAnsiTheme="majorHAnsi" w:cs="Arial"/>
+          <w:color w:val="1A1A1A"/>
+          <w:sz w:val="24"/>
+          <w:szCs w:val="24"/>
+        </w:rPr>
+        <w:t xml:space="preserve">, and </w:t>
+      </w:r>
+      <w:r>
+        <w:rPr>
+          <w:rFonts w:asciiTheme="majorHAnsi" w:hAnsiTheme="majorHAnsi" w:cs="Arial"/>
+          <w:color w:val="1A1A1A"/>
+          <w:sz w:val="24"/>
+          <w:szCs w:val="24"/>
+        </w:rPr>
+        <w:t>6</w:t>
+      </w:r>
+      <w:r>
+        <w:rPr>
+          <w:rFonts w:asciiTheme="majorHAnsi" w:hAnsiTheme="majorHAnsi" w:cs="Arial"/>
+          <w:color w:val="1A1A1A"/>
+          <w:sz w:val="24"/>
+          <w:szCs w:val="24"/>
+        </w:rPr>
+        <w:t xml:space="preserve"> are inaccurate…</w:t>
+      </w:r>
+      <w:r>
+        <w:rPr>
+          <w:rFonts w:asciiTheme="majorHAnsi" w:hAnsiTheme="majorHAnsi" w:cs="Arial"/>
+          <w:color w:val="1A1A1A"/>
+          <w:sz w:val="24"/>
+          <w:szCs w:val="24"/>
+        </w:rPr>
+        <w:t xml:space="preserve">instead </w:t>
+      </w:r>
+      <w:r>
+        <w:rPr>
+          <w:rFonts w:asciiTheme="majorHAnsi" w:hAnsiTheme="majorHAnsi" w:cs="Arial"/>
+          <w:color w:val="1A1A1A"/>
+          <w:sz w:val="24"/>
+          <w:szCs w:val="24"/>
+        </w:rPr>
+        <w:t xml:space="preserve">we would </w:t>
+      </w:r>
+      <w:r>
+        <w:rPr>
+          <w:rFonts w:asciiTheme="majorHAnsi" w:hAnsiTheme="majorHAnsi" w:cs="Arial"/>
+          <w:color w:val="1A1A1A"/>
+          <w:sz w:val="24"/>
+          <w:szCs w:val="24"/>
+        </w:rPr>
+        <w:t xml:space="preserve">keep track of </w:t>
+      </w:r>
+      <w:r>
+        <w:rPr>
+          <w:rFonts w:asciiTheme="majorHAnsi" w:hAnsiTheme="majorHAnsi" w:cs="Arial"/>
+          <w:color w:val="1A1A1A"/>
+          <w:sz w:val="24"/>
+          <w:szCs w:val="24"/>
+        </w:rPr>
+        <w:t>these diver</w:t>
+      </w:r>
+      <w:r>
+        <w:rPr>
+          <w:rFonts w:asciiTheme="majorHAnsi" w:hAnsiTheme="majorHAnsi" w:cs="Arial"/>
+          <w:color w:val="1A1A1A"/>
+          <w:sz w:val="24"/>
+          <w:szCs w:val="24"/>
+        </w:rPr>
+        <w:t>s</w:t>
+      </w:r>
+      <w:r>
+        <w:rPr>
+          <w:rFonts w:asciiTheme="majorHAnsi" w:hAnsiTheme="majorHAnsi" w:cs="Arial"/>
+          <w:color w:val="1A1A1A"/>
+          <w:sz w:val="24"/>
+          <w:szCs w:val="24"/>
+        </w:rPr>
+        <w:t>’</w:t>
+      </w:r>
+      <w:r>
+        <w:rPr>
+          <w:rFonts w:asciiTheme="majorHAnsi" w:hAnsiTheme="majorHAnsi" w:cs="Arial"/>
+          <w:color w:val="1A1A1A"/>
+          <w:sz w:val="24"/>
+          <w:szCs w:val="24"/>
+        </w:rPr>
+        <w:t xml:space="preserve"> estimates </w:t>
+      </w:r>
+      <w:r>
+        <w:rPr>
+          <w:rFonts w:asciiTheme="majorHAnsi" w:hAnsiTheme="majorHAnsi" w:cs="Arial"/>
+          <w:color w:val="1A1A1A"/>
+          <w:sz w:val="24"/>
+          <w:szCs w:val="24"/>
+        </w:rPr>
+        <w:t>and run comparisons as surveys continue over the course of the cruise leg</w:t>
+      </w:r>
+      <w:r>
+        <w:rPr>
+          <w:rFonts w:asciiTheme="majorHAnsi" w:hAnsiTheme="majorHAnsi" w:cs="Arial"/>
+          <w:color w:val="1A1A1A"/>
+          <w:sz w:val="24"/>
+          <w:szCs w:val="24"/>
+        </w:rPr>
+        <w:t xml:space="preserve">. If diver </w:t>
+      </w:r>
+      <w:r>
+        <w:rPr>
+          <w:rFonts w:asciiTheme="majorHAnsi" w:hAnsiTheme="majorHAnsi" w:cs="Arial"/>
+          <w:color w:val="1A1A1A"/>
+          <w:sz w:val="24"/>
+          <w:szCs w:val="24"/>
+        </w:rPr>
+        <w:t>6</w:t>
+      </w:r>
+      <w:r>
+        <w:rPr>
+          <w:rFonts w:asciiTheme="majorHAnsi" w:hAnsiTheme="majorHAnsi" w:cs="Arial"/>
+          <w:color w:val="1A1A1A"/>
+          <w:sz w:val="24"/>
+          <w:szCs w:val="24"/>
+        </w:rPr>
+        <w:t>’s estimates continue to be higher than</w:t>
+      </w:r>
+      <w:r>
+        <w:rPr>
+          <w:rFonts w:asciiTheme="majorHAnsi" w:hAnsiTheme="majorHAnsi" w:cs="Arial"/>
+          <w:color w:val="1A1A1A"/>
+          <w:sz w:val="24"/>
+          <w:szCs w:val="24"/>
+        </w:rPr>
+        <w:t xml:space="preserve"> the other divers (&gt; 50% of the time) throughout the cruise, than this is cause for concern. Similarly, if diver 1 and 4’s estimates are continually lower than the other divers (&gt; 50% of the time) throughout the cruise, than this is also cause for concern. This may prompt further investigation o</w:t>
+      </w:r>
+      <w:r>
+        <w:rPr>
+          <w:rFonts w:asciiTheme="majorHAnsi" w:hAnsiTheme="majorHAnsi" w:cs="Arial"/>
+          <w:color w:val="1A1A1A"/>
+          <w:sz w:val="24"/>
+          <w:szCs w:val="24"/>
+        </w:rPr>
+        <w:t xml:space="preserve">f </w:t>
+      </w:r>
+      <w:r>
+        <w:rPr>
+          <w:rFonts w:asciiTheme="majorHAnsi" w:hAnsiTheme="majorHAnsi" w:cs="Arial"/>
+          <w:color w:val="1A1A1A"/>
+          <w:sz w:val="24"/>
+          <w:szCs w:val="24"/>
+        </w:rPr>
+        <w:t xml:space="preserve">bleaching </w:t>
+      </w:r>
+      <w:r>
+        <w:rPr>
+          <w:rFonts w:asciiTheme="majorHAnsi" w:hAnsiTheme="majorHAnsi" w:cs="Arial"/>
+          <w:color w:val="1A1A1A"/>
+          <w:sz w:val="24"/>
+          <w:szCs w:val="24"/>
+        </w:rPr>
+        <w:t>data for Divers 1,4, and 6 in order</w:t>
+      </w:r>
+      <w:r>
+        <w:rPr>
+          <w:rFonts w:asciiTheme="majorHAnsi" w:hAnsiTheme="majorHAnsi" w:cs="Arial"/>
+          <w:color w:val="1A1A1A"/>
+          <w:sz w:val="24"/>
+          <w:szCs w:val="24"/>
+        </w:rPr>
+        <w:t xml:space="preserve"> to </w:t>
+      </w:r>
+      <w:r>
+        <w:rPr>
+          <w:rFonts w:asciiTheme="majorHAnsi" w:hAnsiTheme="majorHAnsi" w:cs="Arial"/>
+          <w:color w:val="1A1A1A"/>
+          <w:sz w:val="24"/>
+          <w:szCs w:val="24"/>
+        </w:rPr>
+        <w:t>course-correct</w:t>
+      </w:r>
+      <w:r>
+        <w:rPr>
+          <w:rFonts w:asciiTheme="majorHAnsi" w:hAnsiTheme="majorHAnsi" w:cs="Arial"/>
+          <w:color w:val="1A1A1A"/>
+          <w:sz w:val="24"/>
+          <w:szCs w:val="24"/>
+        </w:rPr>
+        <w:t xml:space="preserve"> </w:t>
+      </w:r>
+      <w:r>
+        <w:rPr>
+          <w:rFonts w:asciiTheme="majorHAnsi" w:hAnsiTheme="majorHAnsi" w:cs="Arial"/>
+          <w:color w:val="1A1A1A"/>
+          <w:sz w:val="24"/>
+          <w:szCs w:val="24"/>
+        </w:rPr>
+        <w:t>how these divers are collecting data</w:t>
+      </w:r>
+      <w:r>
+        <w:rPr>
+          <w:rFonts w:asciiTheme="majorHAnsi" w:hAnsiTheme="majorHAnsi" w:cs="Arial"/>
+          <w:color w:val="1A1A1A"/>
+          <w:sz w:val="24"/>
+          <w:szCs w:val="24"/>
+        </w:rPr>
+        <w:t>.</w:t>
+      </w:r>
+    </w:p>
+    <w:p>
+      <w:pPr>
+        <w:rPr>
+          <w:rFonts w:asciiTheme="majorHAnsi" w:hAnsiTheme="majorHAnsi"/>
+          <w:sz w:val="24"/>
+          <w:szCs w:val="24"/>
+        </w:rPr>
+      </w:pPr>
+    </w:p>
+    <w:p>
+      <w:pPr>
+        <w:rPr>
+          <w:rFonts w:asciiTheme="majorHAnsi" w:hAnsiTheme="majorHAnsi"/>
+          <w:sz w:val="24"/>
+          <w:szCs w:val="24"/>
+        </w:rPr>
+      </w:pPr>
+      <w:r>
+        <w:rPr>
+          <w:rFonts w:asciiTheme="majorHAnsi" w:hAnsiTheme="majorHAnsi"/>
+          <w:sz w:val="24"/>
+          <w:szCs w:val="24"/>
+        </w:rPr>
+        <w:t>The ultimate idea of these inter-diver comparative plots is to</w:t>
+      </w:r>
+      <w:r>
+        <w:rPr>
+          <w:rFonts w:asciiTheme="majorHAnsi" w:hAnsiTheme="majorHAnsi"/>
+          <w:sz w:val="24"/>
+          <w:szCs w:val="24"/>
+        </w:rPr>
+        <w:t xml:space="preserve"> use them as a tool to</w:t>
+      </w:r>
+      <w:r>
+        <w:rPr>
+          <w:rFonts w:asciiTheme="majorHAnsi" w:hAnsiTheme="majorHAnsi"/>
+          <w:sz w:val="24"/>
+          <w:szCs w:val="24"/>
+        </w:rPr>
+        <w:t xml:space="preserve"> visualize differences in estimates between divers. </w:t>
       </w:r>
       <w:r>
         <w:rPr>
@@ -459,54 +2271,49 @@
           <w:sz w:val="24"/>
           <w:szCs w:val="24"/>
         </w:rPr>
-        <w:t xml:space="preserve"> to be identical (they are certainly doing different areas), but (</w:t>
-      </w:r>
-      <w:proofErr w:type="spellStart"/>
-      <w:r>
-        <w:rPr>
-          <w:rFonts w:asciiTheme="majorHAnsi" w:hAnsiTheme="majorHAnsi" w:cs="Arial"/>
-          <w:color w:val="1A1A1A"/>
-          <w:sz w:val="24"/>
-          <w:szCs w:val="24"/>
-        </w:rPr>
-        <w:t>i</w:t>
-      </w:r>
-      <w:proofErr w:type="spellEnd"/>
-      <w:r>
-        <w:rPr>
-          <w:rFonts w:asciiTheme="majorHAnsi" w:hAnsiTheme="majorHAnsi" w:cs="Arial"/>
-          <w:color w:val="1A1A1A"/>
-          <w:sz w:val="24"/>
-          <w:szCs w:val="24"/>
-        </w:rPr>
-        <w:t xml:space="preserve">) they should be higher than their buddy half the time and lower half the time; and (ii) - way less important - the differences between </w:t>
-      </w:r>
-      <w:r>
-        <w:rPr>
-          <w:rFonts w:asciiTheme="majorHAnsi" w:hAnsiTheme="majorHAnsi" w:cs="Arial"/>
-          <w:color w:val="1A1A1A"/>
-          <w:sz w:val="24"/>
-          <w:szCs w:val="24"/>
-        </w:rPr>
-        <w:t>segments</w:t>
-      </w:r>
-      <w:r>
-        <w:rPr>
-          <w:rFonts w:asciiTheme="majorHAnsi" w:hAnsiTheme="majorHAnsi" w:cs="Arial"/>
-          <w:color w:val="1A1A1A"/>
-          <w:sz w:val="24"/>
-          <w:szCs w:val="24"/>
-        </w:rPr>
-        <w:t xml:space="preserve"> of a transect</w:t>
-      </w:r>
-      <w:r>
-        <w:rPr>
-          <w:rFonts w:asciiTheme="majorHAnsi" w:hAnsiTheme="majorHAnsi" w:cs="Arial"/>
-          <w:color w:val="1A1A1A"/>
-          <w:sz w:val="24"/>
-          <w:szCs w:val="24"/>
-        </w:rPr>
-        <w:t xml:space="preserve"> are smaller than between sites (it’s best to do diver comparisons within a site, not between sites). </w:t>
+        <w:t xml:space="preserve"> to be identical, but </w:t>
+      </w:r>
+      <w:r>
+        <w:rPr>
+          <w:rFonts w:asciiTheme="majorHAnsi" w:hAnsiTheme="majorHAnsi" w:cs="Arial"/>
+          <w:b/>
+          <w:i/>
+          <w:color w:val="1A1A1A"/>
+          <w:sz w:val="24"/>
+          <w:szCs w:val="24"/>
+        </w:rPr>
+        <w:t>they should be higher than their buddy</w:t>
+      </w:r>
+      <w:r>
+        <w:rPr>
+          <w:rFonts w:asciiTheme="majorHAnsi" w:hAnsiTheme="majorHAnsi" w:cs="Arial"/>
+          <w:b/>
+          <w:i/>
+          <w:color w:val="1A1A1A"/>
+          <w:sz w:val="24"/>
+          <w:szCs w:val="24"/>
+        </w:rPr>
+        <w:t>(ies)</w:t>
+      </w:r>
+      <w:r>
+        <w:rPr>
+          <w:rFonts w:asciiTheme="majorHAnsi" w:hAnsiTheme="majorHAnsi" w:cs="Arial"/>
+          <w:b/>
+          <w:i/>
+          <w:color w:val="1A1A1A"/>
+          <w:sz w:val="24"/>
+          <w:szCs w:val="24"/>
+        </w:rPr>
+        <w:t xml:space="preserve"> half the time and lower half the time</w:t>
+      </w:r>
+      <w:r>
+        <w:rPr>
+          <w:rFonts w:asciiTheme="majorHAnsi" w:hAnsiTheme="majorHAnsi" w:cs="Arial"/>
+          <w:color w:val="1A1A1A"/>
+          <w:sz w:val="24"/>
+          <w:szCs w:val="24"/>
+        </w:rPr>
+        <w:t xml:space="preserve">. </w:t>
       </w:r>
       <w:r>
         <w:rPr>
@@ -626,7 +2433,7 @@
           <w:sz w:val="24"/>
           <w:szCs w:val="24"/>
         </w:rPr>
-        <w:t>after running comparisons (after a few days of diving), its good practice to investigate</w:t>
+        <w:t>after running comparisons, its good practice to investigate</w:t>
       </w:r>
       <w:r>
         <w:rPr>
@@ -642,23 +2449,55 @@
           <w:sz w:val="24"/>
           <w:szCs w:val="24"/>
         </w:rPr>
-        <w:t xml:space="preserve"> diver’s data to see if their estimates are off or </w:t>
-      </w:r>
-      <w:r>
-        <w:rPr>
-          <w:rFonts w:asciiTheme="majorHAnsi" w:hAnsiTheme="majorHAnsi"/>
-          <w:sz w:val="24"/>
-          <w:szCs w:val="24"/>
-        </w:rPr>
-        <w:t xml:space="preserve">if </w:t>
-      </w:r>
-      <w:r>
-        <w:rPr>
-          <w:rFonts w:asciiTheme="majorHAnsi" w:hAnsiTheme="majorHAnsi"/>
-          <w:sz w:val="24"/>
-          <w:szCs w:val="24"/>
-        </w:rPr>
-        <w:t xml:space="preserve">something is wrong with the data they are collecting. For example, </w:t>
+        <w:t xml:space="preserve"> diver’s data to see </w:t>
+      </w:r>
+      <w:r>
+        <w:rPr>
+          <w:rFonts w:asciiTheme="majorHAnsi" w:hAnsiTheme="majorHAnsi"/>
+          <w:sz w:val="24"/>
+          <w:szCs w:val="24"/>
+        </w:rPr>
+        <w:t>what may be causing the anomaly in their data (as in the example given above for diver estimates of bleaching prevalence)</w:t>
+      </w:r>
+      <w:r>
+        <w:rPr>
+          <w:rFonts w:asciiTheme="majorHAnsi" w:hAnsiTheme="majorHAnsi"/>
+          <w:sz w:val="24"/>
+          <w:szCs w:val="24"/>
+        </w:rPr>
+        <w:t xml:space="preserve">. </w:t>
+      </w:r>
+      <w:r>
+        <w:rPr>
+          <w:rFonts w:asciiTheme="majorHAnsi" w:hAnsiTheme="majorHAnsi"/>
+          <w:sz w:val="24"/>
+          <w:szCs w:val="24"/>
+        </w:rPr>
+        <w:t>As an additional</w:t>
+      </w:r>
+      <w:r>
+        <w:rPr>
+          <w:rFonts w:asciiTheme="majorHAnsi" w:hAnsiTheme="majorHAnsi"/>
+          <w:sz w:val="24"/>
+          <w:szCs w:val="24"/>
+        </w:rPr>
+        <w:t xml:space="preserve"> example, </w:t>
+      </w:r>
+      <w:r>
+        <w:rPr>
+          <w:rFonts w:asciiTheme="majorHAnsi" w:hAnsiTheme="majorHAnsi"/>
+          <w:sz w:val="24"/>
+          <w:szCs w:val="24"/>
+        </w:rPr>
+        <w:t>inter-diver comparisons may show</w:t>
+      </w:r>
+      <w:r>
+        <w:rPr>
+          <w:rFonts w:asciiTheme="majorHAnsi" w:hAnsiTheme="majorHAnsi"/>
+          <w:sz w:val="24"/>
+          <w:szCs w:val="24"/>
+        </w:rPr>
+        <w:t xml:space="preserve"> that </w:t>
       </w:r>
       <w:r>
         <w:rPr>
@@ -674,7 +2513,23 @@
           <w:sz w:val="24"/>
           <w:szCs w:val="24"/>
         </w:rPr>
-        <w:t>1’s colony density estimates are</w:t>
+        <w:t xml:space="preserve">1’s </w:t>
+      </w:r>
+      <w:r>
+        <w:rPr>
+          <w:rFonts w:asciiTheme="majorHAnsi" w:hAnsiTheme="majorHAnsi"/>
+          <w:sz w:val="24"/>
+          <w:szCs w:val="24"/>
+        </w:rPr>
+        <w:t xml:space="preserve">adult </w:t>
+      </w:r>
+      <w:r>
+        <w:rPr>
+          <w:rFonts w:asciiTheme="majorHAnsi" w:hAnsiTheme="majorHAnsi"/>
+          <w:sz w:val="24"/>
+          <w:szCs w:val="24"/>
+        </w:rPr>
+        <w:t>colony density estimates are</w:t>
       </w:r>
       <w:r>
         <w:rPr>
@@ -690,43 +2545,23 @@
           <w:sz w:val="24"/>
           <w:szCs w:val="24"/>
         </w:rPr>
-        <w:t xml:space="preserve">stently higher than their </w:t>
-      </w:r>
-      <w:proofErr w:type="gramStart"/>
-      <w:r>
-        <w:rPr>
-          <w:rFonts w:asciiTheme="majorHAnsi" w:hAnsiTheme="majorHAnsi"/>
-          <w:sz w:val="24"/>
-          <w:szCs w:val="24"/>
-        </w:rPr>
-        <w:t>buddy(</w:t>
-      </w:r>
-      <w:proofErr w:type="spellStart"/>
-      <w:proofErr w:type="gramEnd"/>
-      <w:r>
-        <w:rPr>
-          <w:rFonts w:asciiTheme="majorHAnsi" w:hAnsiTheme="majorHAnsi"/>
-          <w:sz w:val="24"/>
-          <w:szCs w:val="24"/>
-        </w:rPr>
-        <w:t>ies</w:t>
-      </w:r>
-      <w:proofErr w:type="spellEnd"/>
-      <w:r>
-        <w:rPr>
-          <w:rFonts w:asciiTheme="majorHAnsi" w:hAnsiTheme="majorHAnsi"/>
-          <w:sz w:val="24"/>
-          <w:szCs w:val="24"/>
-        </w:rPr>
-        <w:t>) (</w:t>
-      </w:r>
-      <w:r>
-        <w:rPr>
-          <w:rFonts w:asciiTheme="majorHAnsi" w:hAnsiTheme="majorHAnsi"/>
-          <w:sz w:val="24"/>
-          <w:szCs w:val="24"/>
-        </w:rPr>
-        <w:t>more than 50% of the time</w:t>
+        <w:t>stently higher than their buddy(ies) (</w:t>
+      </w:r>
+      <w:r>
+        <w:rPr>
+          <w:rFonts w:asciiTheme="majorHAnsi" w:hAnsiTheme="majorHAnsi"/>
+          <w:sz w:val="24"/>
+          <w:szCs w:val="24"/>
+        </w:rPr>
+        <w:t>&gt;</w:t>
+      </w:r>
+      <w:r>
+        <w:rPr>
+          <w:rFonts w:asciiTheme="majorHAnsi" w:hAnsiTheme="majorHAnsi"/>
+          <w:sz w:val="24"/>
+          <w:szCs w:val="24"/>
+        </w:rPr>
+        <w:t xml:space="preserve"> 50% of the time</w:t>
       </w:r>
       <w:r>
         <w:rPr>
@@ -758,7 +2593,23 @@
           <w:sz w:val="24"/>
           <w:szCs w:val="24"/>
         </w:rPr>
-        <w:t xml:space="preserve">could allude to </w:t>
+        <w:t xml:space="preserve">could </w:t>
+      </w:r>
+      <w:r>
+        <w:rPr>
+          <w:rFonts w:asciiTheme="majorHAnsi" w:hAnsiTheme="majorHAnsi"/>
+          <w:sz w:val="24"/>
+          <w:szCs w:val="24"/>
+        </w:rPr>
+        <w:t>indicate that</w:t>
+      </w:r>
+      <w:r>
+        <w:rPr>
+          <w:rFonts w:asciiTheme="majorHAnsi" w:hAnsiTheme="majorHAnsi"/>
+          <w:sz w:val="24"/>
+          <w:szCs w:val="24"/>
+        </w:rPr>
+        <w:t xml:space="preserve"> </w:t>
       </w:r>
       <w:r>
         <w:rPr>
@@ -774,67 +2625,119 @@
           <w:sz w:val="24"/>
           <w:szCs w:val="24"/>
         </w:rPr>
-        <w:t xml:space="preserve"> seeing more colonies than there actually are. This can happen</w:t>
-      </w:r>
-      <w:r>
-        <w:rPr>
-          <w:rFonts w:asciiTheme="majorHAnsi" w:hAnsiTheme="majorHAnsi"/>
-          <w:sz w:val="24"/>
-          <w:szCs w:val="24"/>
-        </w:rPr>
-        <w:t xml:space="preserve"> when it’s difficult to tell where a colony begins and ends and when large colonies are separated by bits of </w:t>
-      </w:r>
-      <w:proofErr w:type="gramStart"/>
-      <w:r>
-        <w:rPr>
-          <w:rFonts w:asciiTheme="majorHAnsi" w:hAnsiTheme="majorHAnsi"/>
-          <w:sz w:val="24"/>
-          <w:szCs w:val="24"/>
-        </w:rPr>
-        <w:t>CCA ,</w:t>
-      </w:r>
-      <w:proofErr w:type="gramEnd"/>
-      <w:r>
-        <w:rPr>
-          <w:rFonts w:asciiTheme="majorHAnsi" w:hAnsiTheme="majorHAnsi"/>
-          <w:sz w:val="24"/>
-          <w:szCs w:val="24"/>
-        </w:rPr>
-        <w:t xml:space="preserve"> etc. </w:t>
-      </w:r>
-      <w:r>
-        <w:rPr>
-          <w:rFonts w:asciiTheme="majorHAnsi" w:hAnsiTheme="majorHAnsi"/>
-          <w:sz w:val="24"/>
-          <w:szCs w:val="24"/>
-        </w:rPr>
-        <w:t xml:space="preserve">(encrusting </w:t>
-      </w:r>
-      <w:proofErr w:type="spellStart"/>
-      <w:r>
-        <w:rPr>
-          <w:rFonts w:asciiTheme="majorHAnsi" w:hAnsiTheme="majorHAnsi"/>
-          <w:sz w:val="24"/>
-          <w:szCs w:val="24"/>
-        </w:rPr>
-        <w:t>Mont</w:t>
-      </w:r>
-      <w:r>
-        <w:rPr>
-          <w:rFonts w:asciiTheme="majorHAnsi" w:hAnsiTheme="majorHAnsi"/>
-          <w:sz w:val="24"/>
-          <w:szCs w:val="24"/>
-        </w:rPr>
-        <w:t>ipora</w:t>
-      </w:r>
-      <w:proofErr w:type="spellEnd"/>
-      <w:r>
-        <w:rPr>
-          <w:rFonts w:asciiTheme="majorHAnsi" w:hAnsiTheme="majorHAnsi"/>
-          <w:sz w:val="24"/>
-          <w:szCs w:val="24"/>
-        </w:rPr>
-        <w:t xml:space="preserve"> species comes to mind). These can be </w:t>
+        <w:t xml:space="preserve"> </w:t>
+      </w:r>
+      <w:r>
+        <w:rPr>
+          <w:rFonts w:asciiTheme="majorHAnsi" w:hAnsiTheme="majorHAnsi"/>
+          <w:sz w:val="24"/>
+          <w:szCs w:val="24"/>
+        </w:rPr>
+        <w:t xml:space="preserve">is </w:t>
+      </w:r>
+      <w:r>
+        <w:rPr>
+          <w:rFonts w:asciiTheme="majorHAnsi" w:hAnsiTheme="majorHAnsi"/>
+          <w:sz w:val="24"/>
+          <w:szCs w:val="24"/>
+        </w:rPr>
+        <w:t>seeing more colonies than there actually are. This can happen</w:t>
+      </w:r>
+      <w:r>
+        <w:rPr>
+          <w:rFonts w:asciiTheme="majorHAnsi" w:hAnsiTheme="majorHAnsi"/>
+          <w:sz w:val="24"/>
+          <w:szCs w:val="24"/>
+        </w:rPr>
+        <w:t xml:space="preserve"> when it’s difficult to tell whe</w:t>
+      </w:r>
+      <w:r>
+        <w:rPr>
+          <w:rFonts w:asciiTheme="majorHAnsi" w:hAnsiTheme="majorHAnsi"/>
+          <w:sz w:val="24"/>
+          <w:szCs w:val="24"/>
+        </w:rPr>
+        <w:t>re a colony begins and ends (</w:t>
+      </w:r>
+      <w:r>
+        <w:rPr>
+          <w:rFonts w:asciiTheme="majorHAnsi" w:hAnsiTheme="majorHAnsi"/>
+          <w:sz w:val="24"/>
+          <w:szCs w:val="24"/>
+        </w:rPr>
+        <w:t>i.e.</w:t>
+      </w:r>
+      <w:r>
+        <w:rPr>
+          <w:rFonts w:asciiTheme="majorHAnsi" w:hAnsiTheme="majorHAnsi"/>
+          <w:sz w:val="24"/>
+          <w:szCs w:val="24"/>
+        </w:rPr>
+        <w:t xml:space="preserve"> - </w:t>
+      </w:r>
+      <w:r>
+        <w:rPr>
+          <w:rFonts w:asciiTheme="majorHAnsi" w:hAnsiTheme="majorHAnsi"/>
+          <w:sz w:val="24"/>
+          <w:szCs w:val="24"/>
+        </w:rPr>
+        <w:t>when large coloni</w:t>
+      </w:r>
+      <w:r>
+        <w:rPr>
+          <w:rFonts w:asciiTheme="majorHAnsi" w:hAnsiTheme="majorHAnsi"/>
+          <w:sz w:val="24"/>
+          <w:szCs w:val="24"/>
+        </w:rPr>
+        <w:t>es are separated by bits of CCA</w:t>
+      </w:r>
+      <w:r>
+        <w:rPr>
+          <w:rFonts w:asciiTheme="majorHAnsi" w:hAnsiTheme="majorHAnsi"/>
+          <w:sz w:val="24"/>
+          <w:szCs w:val="24"/>
+        </w:rPr>
+        <w:t xml:space="preserve">, </w:t>
+      </w:r>
+      <w:r>
+        <w:rPr>
+          <w:rFonts w:asciiTheme="majorHAnsi" w:hAnsiTheme="majorHAnsi"/>
+          <w:sz w:val="24"/>
+          <w:szCs w:val="24"/>
+        </w:rPr>
+        <w:t xml:space="preserve">have large sections of old dead, etc.; </w:t>
+      </w:r>
+      <w:r>
+        <w:rPr>
+          <w:rFonts w:asciiTheme="majorHAnsi" w:hAnsiTheme="majorHAnsi"/>
+          <w:sz w:val="24"/>
+          <w:szCs w:val="24"/>
+        </w:rPr>
+        <w:t>encrusting Mont</w:t>
+      </w:r>
+      <w:r>
+        <w:rPr>
+          <w:rFonts w:asciiTheme="majorHAnsi" w:hAnsiTheme="majorHAnsi"/>
+          <w:sz w:val="24"/>
+          <w:szCs w:val="24"/>
+        </w:rPr>
+        <w:t xml:space="preserve">ipora species </w:t>
+      </w:r>
+      <w:r>
+        <w:rPr>
+          <w:rFonts w:asciiTheme="majorHAnsi" w:hAnsiTheme="majorHAnsi"/>
+          <w:sz w:val="24"/>
+          <w:szCs w:val="24"/>
+        </w:rPr>
+        <w:t>can be a problem child</w:t>
+      </w:r>
+      <w:r>
+        <w:rPr>
+          <w:rFonts w:asciiTheme="majorHAnsi" w:hAnsiTheme="majorHAnsi"/>
+          <w:sz w:val="24"/>
+          <w:szCs w:val="24"/>
+        </w:rPr>
+        <w:t xml:space="preserve">). These can be </w:t>
       </w:r>
       <w:r>
         <w:rPr>
@@ -891,14 +2794,6 @@
           <w:szCs w:val="24"/>
         </w:rPr>
         <w:t xml:space="preserve"> collect data. </w:t>
-      </w:r>
-      <w:r>
-        <w:rPr>
-          <w:rFonts w:asciiTheme="majorHAnsi" w:hAnsiTheme="majorHAnsi"/>
-          <w:sz w:val="24"/>
-          <w:szCs w:val="24"/>
-        </w:rPr>
-        <w:t>It’s also good practice to switch up buddy pairs/trios during each leg of the cruise.</w:t>
       </w:r>
     </w:p>
     <w:p>
@@ -954,7 +2849,7 @@
     </w:p>
     <w:sectPr>
       <w:pgSz w:w="12240" w:h="15840"/>
-      <w:pgMar w:top="1440" w:right="1800" w:bottom="1440" w:left="1800" w:header="720" w:footer="720" w:gutter="0"/>
+      <w:pgMar w:top="1440" w:right="1440" w:bottom="1440" w:left="1440" w:header="720" w:footer="720" w:gutter="0"/>
       <w:cols w:space="720"/>
       <w:docGrid w:linePitch="360"/>
     </w:sectPr>
@@ -1078,8 +2973,124 @@
       </w:rPr>
     </w:lvl>
   </w:abstractNum>
+  <w:abstractNum w:abstractNumId="1">
+    <w:nsid w:val="46916E86"/>
+    <w:multiLevelType w:val="hybridMultilevel"/>
+    <w:tmpl w:val="FB7EA210"/>
+    <w:lvl w:ilvl="0" w:tplc="530AF6AE">
+      <w:start w:val="13"/>
+      <w:numFmt w:val="bullet"/>
+      <w:lvlText w:val="-"/>
+      <w:lvlJc w:val="left"/>
+      <w:pPr>
+        <w:ind w:left="1080" w:hanging="360"/>
+      </w:pPr>
+      <w:rPr>
+        <w:rFonts w:ascii="Calibri" w:eastAsiaTheme="minorEastAsia" w:hAnsi="Calibri" w:cs="Arial" w:hint="default"/>
+      </w:rPr>
+    </w:lvl>
+    <w:lvl w:ilvl="1" w:tplc="04090003" w:tentative="1">
+      <w:start w:val="1"/>
+      <w:numFmt w:val="bullet"/>
+      <w:lvlText w:val="o"/>
+      <w:lvlJc w:val="left"/>
+      <w:pPr>
+        <w:ind w:left="1800" w:hanging="360"/>
+      </w:pPr>
+      <w:rPr>
+        <w:rFonts w:ascii="Courier New" w:hAnsi="Courier New" w:hint="default"/>
+      </w:rPr>
+    </w:lvl>
+    <w:lvl w:ilvl="2" w:tplc="04090005" w:tentative="1">
+      <w:start w:val="1"/>
+      <w:numFmt w:val="bullet"/>
+      <w:lvlText w:val=""/>
+      <w:lvlJc w:val="left"/>
+      <w:pPr>
+        <w:ind w:left="2520" w:hanging="360"/>
+      </w:pPr>
+      <w:rPr>
+        <w:rFonts w:ascii="Wingdings" w:hAnsi="Wingdings" w:hint="default"/>
+      </w:rPr>
+    </w:lvl>
+    <w:lvl w:ilvl="3" w:tplc="04090001" w:tentative="1">
+      <w:start w:val="1"/>
+      <w:numFmt w:val="bullet"/>
+      <w:lvlText w:val=""/>
+      <w:lvlJc w:val="left"/>
+      <w:pPr>
+        <w:ind w:left="3240" w:hanging="360"/>
+      </w:pPr>
+      <w:rPr>
+        <w:rFonts w:ascii="Symbol" w:hAnsi="Symbol" w:hint="default"/>
+      </w:rPr>
+    </w:lvl>
+    <w:lvl w:ilvl="4" w:tplc="04090003" w:tentative="1">
+      <w:start w:val="1"/>
+      <w:numFmt w:val="bullet"/>
+      <w:lvlText w:val="o"/>
+      <w:lvlJc w:val="left"/>
+      <w:pPr>
+        <w:ind w:left="3960" w:hanging="360"/>
+      </w:pPr>
+      <w:rPr>
+        <w:rFonts w:ascii="Courier New" w:hAnsi="Courier New" w:hint="default"/>
+      </w:rPr>
+    </w:lvl>
+    <w:lvl w:ilvl="5" w:tplc="04090005" w:tentative="1">
+      <w:start w:val="1"/>
+      <w:numFmt w:val="bullet"/>
+      <w:lvlText w:val=""/>
+      <w:lvlJc w:val="left"/>
+      <w:pPr>
+        <w:ind w:left="4680" w:hanging="360"/>
+      </w:pPr>
+      <w:rPr>
+        <w:rFonts w:ascii="Wingdings" w:hAnsi="Wingdings" w:hint="default"/>
+      </w:rPr>
+    </w:lvl>
+    <w:lvl w:ilvl="6" w:tplc="04090001" w:tentative="1">
+      <w:start w:val="1"/>
+      <w:numFmt w:val="bullet"/>
+      <w:lvlText w:val=""/>
+      <w:lvlJc w:val="left"/>
+      <w:pPr>
+        <w:ind w:left="5400" w:hanging="360"/>
+      </w:pPr>
+      <w:rPr>
+        <w:rFonts w:ascii="Symbol" w:hAnsi="Symbol" w:hint="default"/>
+      </w:rPr>
+    </w:lvl>
+    <w:lvl w:ilvl="7" w:tplc="04090003" w:tentative="1">
+      <w:start w:val="1"/>
+      <w:numFmt w:val="bullet"/>
+      <w:lvlText w:val="o"/>
+      <w:lvlJc w:val="left"/>
+      <w:pPr>
+        <w:ind w:left="6120" w:hanging="360"/>
+      </w:pPr>
+      <w:rPr>
+        <w:rFonts w:ascii="Courier New" w:hAnsi="Courier New" w:hint="default"/>
+      </w:rPr>
+    </w:lvl>
+    <w:lvl w:ilvl="8" w:tplc="04090005" w:tentative="1">
+      <w:start w:val="1"/>
+      <w:numFmt w:val="bullet"/>
+      <w:lvlText w:val=""/>
+      <w:lvlJc w:val="left"/>
+      <w:pPr>
+        <w:ind w:left="6840" w:hanging="360"/>
+      </w:pPr>
+      <w:rPr>
+        <w:rFonts w:ascii="Wingdings" w:hAnsi="Wingdings" w:hint="default"/>
+      </w:rPr>
+    </w:lvl>
+  </w:abstractNum>
   <w:num w:numId="1">
     <w:abstractNumId w:val="0"/>
+  </w:num>
+  <w:num w:numId="2">
+    <w:abstractNumId w:val="1"/>
   </w:num>
 </w:numbering>
 </file>
@@ -1278,6 +3289,33 @@
       <w:contextualSpacing/>
     </w:pPr>
   </w:style>
+  <w:style w:type="paragraph" w:styleId="BalloonText">
+    <w:name w:val="Balloon Text"/>
+    <w:basedOn w:val="Normal"/>
+    <w:link w:val="BalloonTextChar"/>
+    <w:uiPriority w:val="99"/>
+    <w:semiHidden/>
+    <w:unhideWhenUsed/>
+    <w:rsid w:val="00D47EA8"/>
+    <w:rPr>
+      <w:rFonts w:ascii="Lucida Grande" w:hAnsi="Lucida Grande" w:cs="Lucida Grande"/>
+      <w:sz w:val="18"/>
+      <w:szCs w:val="18"/>
+    </w:rPr>
+  </w:style>
+  <w:style w:type="character" w:customStyle="1" w:styleId="BalloonTextChar">
+    <w:name w:val="Balloon Text Char"/>
+    <w:basedOn w:val="DefaultParagraphFont"/>
+    <w:link w:val="BalloonText"/>
+    <w:uiPriority w:val="99"/>
+    <w:semiHidden/>
+    <w:rsid w:val="00D47EA8"/>
+    <w:rPr>
+      <w:rFonts w:ascii="Lucida Grande" w:hAnsi="Lucida Grande" w:cs="Lucida Grande"/>
+      <w:sz w:val="18"/>
+      <w:szCs w:val="18"/>
+    </w:rPr>
+  </w:style>
 </w:styles>
 </file>
 
@@ -1474,6 +3512,33 @@
       <w:ind w:left="720"/>
       <w:contextualSpacing/>
     </w:pPr>
+  </w:style>
+  <w:style w:type="paragraph" w:styleId="BalloonText">
+    <w:name w:val="Balloon Text"/>
+    <w:basedOn w:val="Normal"/>
+    <w:link w:val="BalloonTextChar"/>
+    <w:uiPriority w:val="99"/>
+    <w:semiHidden/>
+    <w:unhideWhenUsed/>
+    <w:rsid w:val="00D47EA8"/>
+    <w:rPr>
+      <w:rFonts w:ascii="Lucida Grande" w:hAnsi="Lucida Grande" w:cs="Lucida Grande"/>
+      <w:sz w:val="18"/>
+      <w:szCs w:val="18"/>
+    </w:rPr>
+  </w:style>
+  <w:style w:type="character" w:customStyle="1" w:styleId="BalloonTextChar">
+    <w:name w:val="Balloon Text Char"/>
+    <w:basedOn w:val="DefaultParagraphFont"/>
+    <w:link w:val="BalloonText"/>
+    <w:uiPriority w:val="99"/>
+    <w:semiHidden/>
+    <w:rsid w:val="00D47EA8"/>
+    <w:rPr>
+      <w:rFonts w:ascii="Lucida Grande" w:hAnsi="Lucida Grande" w:cs="Lucida Grande"/>
+      <w:sz w:val="18"/>
+      <w:szCs w:val="18"/>
+    </w:rPr>
   </w:style>
 </w:styles>
 </file>

</xml_diff>